<commit_message>
Fixed up VS, added in dynamic torque testing. The document also is not now complete, with the forward kinematics added in
</commit_message>
<xml_diff>
--- a/RoboticsA4Report.docx
+++ b/RoboticsA4Report.docx
@@ -5,9 +5,2941 @@
     <w:p>
       <w:pPr>
         <w:pStyle w:val="Heading1"/>
+      </w:pPr>
+      <w:r>
+        <w:t>Blender Assembled Fetch</w:t>
+      </w:r>
+    </w:p>
+    <w:p>
+      <w:pPr>
+        <w:jc w:val="center"/>
+      </w:pPr>
+      <w:r>
+        <w:rPr>
+          <w:noProof/>
+        </w:rPr>
+        <w:drawing>
+          <wp:inline distT="0" distB="0" distL="0" distR="0">
+            <wp:extent cx="3067050" cy="3294717"/>
+            <wp:effectExtent l="0" t="0" r="0" b="1270"/>
+            <wp:docPr id="1" name="Picture 1" descr="A picture containing floor&#10;&#10;Description generated with very high confidence"/>
+            <wp:cNvGraphicFramePr>
+              <a:graphicFrameLocks xmlns:a="http://schemas.openxmlformats.org/drawingml/2006/main" noChangeAspect="1"/>
+            </wp:cNvGraphicFramePr>
+            <a:graphic xmlns:a="http://schemas.openxmlformats.org/drawingml/2006/main">
+              <a:graphicData uri="http://schemas.openxmlformats.org/drawingml/2006/picture">
+                <pic:pic xmlns:pic="http://schemas.openxmlformats.org/drawingml/2006/picture">
+                  <pic:nvPicPr>
+                    <pic:cNvPr id="1" name="niceFetch.JPG"/>
+                    <pic:cNvPicPr/>
+                  </pic:nvPicPr>
+                  <pic:blipFill>
+                    <a:blip r:embed="rId4">
+                      <a:extLst>
+                        <a:ext uri="{28A0092B-C50C-407E-A947-70E740481C1C}">
+                          <a14:useLocalDpi xmlns:a14="http://schemas.microsoft.com/office/drawing/2010/main" val="0"/>
+                        </a:ext>
+                      </a:extLst>
+                    </a:blip>
+                    <a:stretch>
+                      <a:fillRect/>
+                    </a:stretch>
+                  </pic:blipFill>
+                  <pic:spPr>
+                    <a:xfrm>
+                      <a:off x="0" y="0"/>
+                      <a:ext cx="3089410" cy="3318736"/>
+                    </a:xfrm>
+                    <a:prstGeom prst="rect">
+                      <a:avLst/>
+                    </a:prstGeom>
+                  </pic:spPr>
+                </pic:pic>
+              </a:graphicData>
+            </a:graphic>
+          </wp:inline>
+        </w:drawing>
+      </w:r>
+    </w:p>
+    <w:p>
+      <w:pPr>
+        <w:pStyle w:val="Heading1"/>
+      </w:pPr>
+      <w:r>
+        <w:t>DH Dimensions</w:t>
+      </w:r>
+    </w:p>
+    <w:p>
+      <w:pPr>
+        <w:jc w:val="center"/>
+      </w:pPr>
+      <w:r>
+        <w:rPr>
+          <w:noProof/>
+        </w:rPr>
+        <w:drawing>
+          <wp:inline distT="0" distB="0" distL="0" distR="0">
+            <wp:extent cx="5731510" cy="3046730"/>
+            <wp:effectExtent l="0" t="0" r="2540" b="1270"/>
+            <wp:docPr id="2" name="Picture 2" descr="A close up of a device&#10;&#10;Description generated with high confidence"/>
+            <wp:cNvGraphicFramePr>
+              <a:graphicFrameLocks xmlns:a="http://schemas.openxmlformats.org/drawingml/2006/main" noChangeAspect="1"/>
+            </wp:cNvGraphicFramePr>
+            <a:graphic xmlns:a="http://schemas.openxmlformats.org/drawingml/2006/main">
+              <a:graphicData uri="http://schemas.openxmlformats.org/drawingml/2006/picture">
+                <pic:pic xmlns:pic="http://schemas.openxmlformats.org/drawingml/2006/picture">
+                  <pic:nvPicPr>
+                    <pic:cNvPr id="2" name="betterPic.jpg"/>
+                    <pic:cNvPicPr/>
+                  </pic:nvPicPr>
+                  <pic:blipFill>
+                    <a:blip r:embed="rId5" cstate="print">
+                      <a:extLst>
+                        <a:ext uri="{28A0092B-C50C-407E-A947-70E740481C1C}">
+                          <a14:useLocalDpi xmlns:a14="http://schemas.microsoft.com/office/drawing/2010/main" val="0"/>
+                        </a:ext>
+                      </a:extLst>
+                    </a:blip>
+                    <a:stretch>
+                      <a:fillRect/>
+                    </a:stretch>
+                  </pic:blipFill>
+                  <pic:spPr>
+                    <a:xfrm>
+                      <a:off x="0" y="0"/>
+                      <a:ext cx="5731510" cy="3046730"/>
+                    </a:xfrm>
+                    <a:prstGeom prst="rect">
+                      <a:avLst/>
+                    </a:prstGeom>
+                  </pic:spPr>
+                </pic:pic>
+              </a:graphicData>
+            </a:graphic>
+          </wp:inline>
+        </w:drawing>
+      </w:r>
+    </w:p>
+    <w:p>
+      <w:pPr>
+        <w:jc w:val="center"/>
+      </w:pPr>
+      <w:r>
+        <w:rPr>
+          <w:noProof/>
+        </w:rPr>
+        <w:lastRenderedPageBreak/>
+        <w:drawing>
+          <wp:inline distT="0" distB="0" distL="0" distR="0">
+            <wp:extent cx="5731510" cy="3046730"/>
+            <wp:effectExtent l="0" t="0" r="2540" b="1270"/>
+            <wp:docPr id="3" name="Picture 3" descr="A picture containing indoor&#10;&#10;Description generated with high confidence"/>
+            <wp:cNvGraphicFramePr>
+              <a:graphicFrameLocks xmlns:a="http://schemas.openxmlformats.org/drawingml/2006/main" noChangeAspect="1"/>
+            </wp:cNvGraphicFramePr>
+            <a:graphic xmlns:a="http://schemas.openxmlformats.org/drawingml/2006/main">
+              <a:graphicData uri="http://schemas.openxmlformats.org/drawingml/2006/picture">
+                <pic:pic xmlns:pic="http://schemas.openxmlformats.org/drawingml/2006/picture">
+                  <pic:nvPicPr>
+                    <pic:cNvPr id="3" name="betterPic2.jpg"/>
+                    <pic:cNvPicPr/>
+                  </pic:nvPicPr>
+                  <pic:blipFill>
+                    <a:blip r:embed="rId6" cstate="print">
+                      <a:extLst>
+                        <a:ext uri="{28A0092B-C50C-407E-A947-70E740481C1C}">
+                          <a14:useLocalDpi xmlns:a14="http://schemas.microsoft.com/office/drawing/2010/main" val="0"/>
+                        </a:ext>
+                      </a:extLst>
+                    </a:blip>
+                    <a:stretch>
+                      <a:fillRect/>
+                    </a:stretch>
+                  </pic:blipFill>
+                  <pic:spPr>
+                    <a:xfrm>
+                      <a:off x="0" y="0"/>
+                      <a:ext cx="5731510" cy="3046730"/>
+                    </a:xfrm>
+                    <a:prstGeom prst="rect">
+                      <a:avLst/>
+                    </a:prstGeom>
+                  </pic:spPr>
+                </pic:pic>
+              </a:graphicData>
+            </a:graphic>
+          </wp:inline>
+        </w:drawing>
+      </w:r>
+    </w:p>
+    <w:p>
+      <w:pPr>
+        <w:pStyle w:val="Heading1"/>
+      </w:pPr>
+      <w:r>
+        <w:t>Dh Parameters</w:t>
+      </w:r>
+    </w:p>
+    <w:tbl>
+      <w:tblPr>
+        <w:tblStyle w:val="GridTable2-Accent1"/>
+        <w:tblW w:w="0" w:type="auto"/>
+        <w:tblLook w:val="04A0" w:firstRow="1" w:lastRow="0" w:firstColumn="1" w:lastColumn="0" w:noHBand="0" w:noVBand="1"/>
+      </w:tblPr>
+      <w:tblGrid>
+        <w:gridCol w:w="2254"/>
+        <w:gridCol w:w="2254"/>
+        <w:gridCol w:w="2254"/>
+        <w:gridCol w:w="2254"/>
+      </w:tblGrid>
+      <w:tr>
+        <w:trPr>
+          <w:cnfStyle w:val="100000000000" w:firstRow="1" w:lastRow="0" w:firstColumn="0" w:lastColumn="0" w:oddVBand="0" w:evenVBand="0" w:oddHBand="0" w:evenHBand="0" w:firstRowFirstColumn="0" w:firstRowLastColumn="0" w:lastRowFirstColumn="0" w:lastRowLastColumn="0"/>
+        </w:trPr>
+        <w:tc>
+          <w:tcPr>
+            <w:cnfStyle w:val="001000000000" w:firstRow="0" w:lastRow="0" w:firstColumn="1" w:lastColumn="0" w:oddVBand="0" w:evenVBand="0" w:oddHBand="0" w:evenHBand="0" w:firstRowFirstColumn="0" w:firstRowLastColumn="0" w:lastRowFirstColumn="0" w:lastRowLastColumn="0"/>
+            <w:tcW w:w="2254" w:type="dxa"/>
+          </w:tcPr>
+          <w:p>
+            <w:pPr>
+              <w:jc w:val="center"/>
+              <w:rPr>
+                <w:rFonts w:ascii="Arial" w:hAnsi="Arial" w:cs="Arial"/>
+              </w:rPr>
+            </w:pPr>
+            <w:proofErr w:type="spellStart"/>
+            <w:r>
+              <w:rPr>
+                <w:rFonts w:ascii="Arial" w:hAnsi="Arial" w:cs="Arial"/>
+              </w:rPr>
+              <w:t>Θ</w:t>
+            </w:r>
+            <w:r>
+              <w:rPr>
+                <w:rFonts w:ascii="Arial" w:hAnsi="Arial" w:cs="Arial"/>
+                <w:vertAlign w:val="subscript"/>
+              </w:rPr>
+              <w:t>j</w:t>
+            </w:r>
+            <w:proofErr w:type="spellEnd"/>
+          </w:p>
+        </w:tc>
+        <w:tc>
+          <w:tcPr>
+            <w:tcW w:w="2254" w:type="dxa"/>
+          </w:tcPr>
+          <w:p>
+            <w:pPr>
+              <w:jc w:val="center"/>
+              <w:cnfStyle w:val="100000000000" w:firstRow="1" w:lastRow="0" w:firstColumn="0" w:lastColumn="0" w:oddVBand="0" w:evenVBand="0" w:oddHBand="0" w:evenHBand="0" w:firstRowFirstColumn="0" w:firstRowLastColumn="0" w:lastRowFirstColumn="0" w:lastRowLastColumn="0"/>
+            </w:pPr>
+            <w:proofErr w:type="spellStart"/>
+            <w:r>
+              <w:t>d</w:t>
+            </w:r>
+            <w:r>
+              <w:rPr>
+                <w:vertAlign w:val="subscript"/>
+              </w:rPr>
+              <w:t>j</w:t>
+            </w:r>
+            <w:proofErr w:type="spellEnd"/>
+          </w:p>
+        </w:tc>
+        <w:tc>
+          <w:tcPr>
+            <w:tcW w:w="2254" w:type="dxa"/>
+          </w:tcPr>
+          <w:p>
+            <w:pPr>
+              <w:jc w:val="center"/>
+              <w:cnfStyle w:val="100000000000" w:firstRow="1" w:lastRow="0" w:firstColumn="0" w:lastColumn="0" w:oddVBand="0" w:evenVBand="0" w:oddHBand="0" w:evenHBand="0" w:firstRowFirstColumn="0" w:firstRowLastColumn="0" w:lastRowFirstColumn="0" w:lastRowLastColumn="0"/>
+            </w:pPr>
+            <w:proofErr w:type="spellStart"/>
+            <w:r>
+              <w:t>a</w:t>
+            </w:r>
+            <w:r>
+              <w:rPr>
+                <w:vertAlign w:val="subscript"/>
+              </w:rPr>
+              <w:t>j</w:t>
+            </w:r>
+            <w:proofErr w:type="spellEnd"/>
+          </w:p>
+        </w:tc>
+        <w:tc>
+          <w:tcPr>
+            <w:tcW w:w="2254" w:type="dxa"/>
+          </w:tcPr>
+          <w:p>
+            <w:pPr>
+              <w:jc w:val="center"/>
+              <w:cnfStyle w:val="100000000000" w:firstRow="1" w:lastRow="0" w:firstColumn="0" w:lastColumn="0" w:oddVBand="0" w:evenVBand="0" w:oddHBand="0" w:evenHBand="0" w:firstRowFirstColumn="0" w:firstRowLastColumn="0" w:lastRowFirstColumn="0" w:lastRowLastColumn="0"/>
+              <w:rPr>
+                <w:vertAlign w:val="subscript"/>
+              </w:rPr>
+            </w:pPr>
+            <w:r>
+              <w:rPr>
+                <w:rFonts w:ascii="Arial" w:hAnsi="Arial" w:cs="Arial"/>
+              </w:rPr>
+              <w:t>α</w:t>
+            </w:r>
+            <w:r>
+              <w:rPr>
+                <w:vertAlign w:val="subscript"/>
+              </w:rPr>
+              <w:t>j</w:t>
+            </w:r>
+          </w:p>
+        </w:tc>
+      </w:tr>
+      <w:tr>
+        <w:trPr>
+          <w:cnfStyle w:val="000000100000" w:firstRow="0" w:lastRow="0" w:firstColumn="0" w:lastColumn="0" w:oddVBand="0" w:evenVBand="0" w:oddHBand="1" w:evenHBand="0" w:firstRowFirstColumn="0" w:firstRowLastColumn="0" w:lastRowFirstColumn="0" w:lastRowLastColumn="0"/>
+        </w:trPr>
+        <w:tc>
+          <w:tcPr>
+            <w:cnfStyle w:val="001000000000" w:firstRow="0" w:lastRow="0" w:firstColumn="1" w:lastColumn="0" w:oddVBand="0" w:evenVBand="0" w:oddHBand="0" w:evenHBand="0" w:firstRowFirstColumn="0" w:firstRowLastColumn="0" w:lastRowFirstColumn="0" w:lastRowLastColumn="0"/>
+            <w:tcW w:w="2254" w:type="dxa"/>
+          </w:tcPr>
+          <w:p>
+            <w:pPr>
+              <w:jc w:val="center"/>
+              <w:rPr>
+                <w:rFonts w:ascii="Arial" w:hAnsi="Arial" w:cs="Arial"/>
+                <w:vertAlign w:val="subscript"/>
+              </w:rPr>
+            </w:pPr>
+            <w:r>
+              <w:rPr>
+                <w:rFonts w:ascii="Arial" w:hAnsi="Arial" w:cs="Arial"/>
+              </w:rPr>
+              <w:t>Q</w:t>
+            </w:r>
+            <w:r>
+              <w:rPr>
+                <w:rFonts w:ascii="Arial" w:hAnsi="Arial" w:cs="Arial"/>
+                <w:vertAlign w:val="subscript"/>
+              </w:rPr>
+              <w:t>1</w:t>
+            </w:r>
+          </w:p>
+        </w:tc>
+        <w:tc>
+          <w:tcPr>
+            <w:tcW w:w="2254" w:type="dxa"/>
+          </w:tcPr>
+          <w:p>
+            <w:pPr>
+              <w:jc w:val="center"/>
+              <w:cnfStyle w:val="000000100000" w:firstRow="0" w:lastRow="0" w:firstColumn="0" w:lastColumn="0" w:oddVBand="0" w:evenVBand="0" w:oddHBand="1" w:evenHBand="0" w:firstRowFirstColumn="0" w:firstRowLastColumn="0" w:lastRowFirstColumn="0" w:lastRowLastColumn="0"/>
+            </w:pPr>
+            <w:r>
+              <w:t>0.06</w:t>
+            </w:r>
+          </w:p>
+        </w:tc>
+        <w:tc>
+          <w:tcPr>
+            <w:tcW w:w="2254" w:type="dxa"/>
+          </w:tcPr>
+          <w:p>
+            <w:pPr>
+              <w:jc w:val="center"/>
+              <w:cnfStyle w:val="000000100000" w:firstRow="0" w:lastRow="0" w:firstColumn="0" w:lastColumn="0" w:oddVBand="0" w:evenVBand="0" w:oddHBand="1" w:evenHBand="0" w:firstRowFirstColumn="0" w:firstRowLastColumn="0" w:lastRowFirstColumn="0" w:lastRowLastColumn="0"/>
+            </w:pPr>
+            <w:r>
+              <w:t>0.1170</w:t>
+            </w:r>
+          </w:p>
+        </w:tc>
+        <w:tc>
+          <w:tcPr>
+            <w:tcW w:w="2254" w:type="dxa"/>
+          </w:tcPr>
+          <w:p>
+            <w:pPr>
+              <w:jc w:val="center"/>
+              <w:cnfStyle w:val="000000100000" w:firstRow="0" w:lastRow="0" w:firstColumn="0" w:lastColumn="0" w:oddVBand="0" w:evenVBand="0" w:oddHBand="1" w:evenHBand="0" w:firstRowFirstColumn="0" w:firstRowLastColumn="0" w:lastRowFirstColumn="0" w:lastRowLastColumn="0"/>
+            </w:pPr>
+            <w:r>
+              <w:t>π/2</w:t>
+            </w:r>
+          </w:p>
+        </w:tc>
+      </w:tr>
+      <w:tr>
+        <w:tc>
+          <w:tcPr>
+            <w:cnfStyle w:val="001000000000" w:firstRow="0" w:lastRow="0" w:firstColumn="1" w:lastColumn="0" w:oddVBand="0" w:evenVBand="0" w:oddHBand="0" w:evenHBand="0" w:firstRowFirstColumn="0" w:firstRowLastColumn="0" w:lastRowFirstColumn="0" w:lastRowLastColumn="0"/>
+            <w:tcW w:w="2254" w:type="dxa"/>
+          </w:tcPr>
+          <w:p>
+            <w:pPr>
+              <w:jc w:val="center"/>
+              <w:rPr>
+                <w:rFonts w:ascii="Arial" w:hAnsi="Arial" w:cs="Arial"/>
+              </w:rPr>
+            </w:pPr>
+            <w:r>
+              <w:rPr>
+                <w:rFonts w:ascii="Arial" w:hAnsi="Arial" w:cs="Arial"/>
+              </w:rPr>
+              <w:t>Q</w:t>
+            </w:r>
+            <w:r>
+              <w:rPr>
+                <w:rFonts w:ascii="Arial" w:hAnsi="Arial" w:cs="Arial"/>
+                <w:vertAlign w:val="subscript"/>
+              </w:rPr>
+              <w:t>2</w:t>
+            </w:r>
+          </w:p>
+        </w:tc>
+        <w:tc>
+          <w:tcPr>
+            <w:tcW w:w="2254" w:type="dxa"/>
+          </w:tcPr>
+          <w:p>
+            <w:pPr>
+              <w:jc w:val="center"/>
+              <w:cnfStyle w:val="000000000000" w:firstRow="0" w:lastRow="0" w:firstColumn="0" w:lastColumn="0" w:oddVBand="0" w:evenVBand="0" w:oddHBand="0" w:evenHBand="0" w:firstRowFirstColumn="0" w:firstRowLastColumn="0" w:lastRowFirstColumn="0" w:lastRowLastColumn="0"/>
+            </w:pPr>
+            <w:r>
+              <w:t>0</w:t>
+            </w:r>
+          </w:p>
+        </w:tc>
+        <w:tc>
+          <w:tcPr>
+            <w:tcW w:w="2254" w:type="dxa"/>
+          </w:tcPr>
+          <w:p>
+            <w:pPr>
+              <w:jc w:val="center"/>
+              <w:cnfStyle w:val="000000000000" w:firstRow="0" w:lastRow="0" w:firstColumn="0" w:lastColumn="0" w:oddVBand="0" w:evenVBand="0" w:oddHBand="0" w:evenHBand="0" w:firstRowFirstColumn="0" w:firstRowLastColumn="0" w:lastRowFirstColumn="0" w:lastRowLastColumn="0"/>
+            </w:pPr>
+            <w:r>
+              <w:t>0</w:t>
+            </w:r>
+          </w:p>
+        </w:tc>
+        <w:tc>
+          <w:tcPr>
+            <w:tcW w:w="2254" w:type="dxa"/>
+          </w:tcPr>
+          <w:p>
+            <w:pPr>
+              <w:jc w:val="center"/>
+              <w:cnfStyle w:val="000000000000" w:firstRow="0" w:lastRow="0" w:firstColumn="0" w:lastColumn="0" w:oddVBand="0" w:evenVBand="0" w:oddHBand="0" w:evenHBand="0" w:firstRowFirstColumn="0" w:firstRowLastColumn="0" w:lastRowFirstColumn="0" w:lastRowLastColumn="0"/>
+            </w:pPr>
+            <w:r>
+              <w:t>-</w:t>
+            </w:r>
+            <w:r>
+              <w:t>π/2</w:t>
+            </w:r>
+          </w:p>
+        </w:tc>
+      </w:tr>
+      <w:tr>
+        <w:trPr>
+          <w:cnfStyle w:val="000000100000" w:firstRow="0" w:lastRow="0" w:firstColumn="0" w:lastColumn="0" w:oddVBand="0" w:evenVBand="0" w:oddHBand="1" w:evenHBand="0" w:firstRowFirstColumn="0" w:firstRowLastColumn="0" w:lastRowFirstColumn="0" w:lastRowLastColumn="0"/>
+        </w:trPr>
+        <w:tc>
+          <w:tcPr>
+            <w:cnfStyle w:val="001000000000" w:firstRow="0" w:lastRow="0" w:firstColumn="1" w:lastColumn="0" w:oddVBand="0" w:evenVBand="0" w:oddHBand="0" w:evenHBand="0" w:firstRowFirstColumn="0" w:firstRowLastColumn="0" w:lastRowFirstColumn="0" w:lastRowLastColumn="0"/>
+            <w:tcW w:w="2254" w:type="dxa"/>
+          </w:tcPr>
+          <w:p>
+            <w:pPr>
+              <w:jc w:val="center"/>
+              <w:rPr>
+                <w:rFonts w:ascii="Arial" w:hAnsi="Arial" w:cs="Arial"/>
+              </w:rPr>
+            </w:pPr>
+            <w:r>
+              <w:rPr>
+                <w:rFonts w:ascii="Arial" w:hAnsi="Arial" w:cs="Arial"/>
+              </w:rPr>
+              <w:t>Q</w:t>
+            </w:r>
+            <w:r>
+              <w:rPr>
+                <w:rFonts w:ascii="Arial" w:hAnsi="Arial" w:cs="Arial"/>
+                <w:vertAlign w:val="subscript"/>
+              </w:rPr>
+              <w:t>3</w:t>
+            </w:r>
+          </w:p>
+        </w:tc>
+        <w:tc>
+          <w:tcPr>
+            <w:tcW w:w="2254" w:type="dxa"/>
+          </w:tcPr>
+          <w:p>
+            <w:pPr>
+              <w:jc w:val="center"/>
+              <w:cnfStyle w:val="000000100000" w:firstRow="0" w:lastRow="0" w:firstColumn="0" w:lastColumn="0" w:oddVBand="0" w:evenVBand="0" w:oddHBand="1" w:evenHBand="0" w:firstRowFirstColumn="0" w:firstRowLastColumn="0" w:lastRowFirstColumn="0" w:lastRowLastColumn="0"/>
+            </w:pPr>
+            <w:r>
+              <w:t>0.352</w:t>
+            </w:r>
+          </w:p>
+        </w:tc>
+        <w:tc>
+          <w:tcPr>
+            <w:tcW w:w="2254" w:type="dxa"/>
+          </w:tcPr>
+          <w:p>
+            <w:pPr>
+              <w:jc w:val="center"/>
+              <w:cnfStyle w:val="000000100000" w:firstRow="0" w:lastRow="0" w:firstColumn="0" w:lastColumn="0" w:oddVBand="0" w:evenVBand="0" w:oddHBand="1" w:evenHBand="0" w:firstRowFirstColumn="0" w:firstRowLastColumn="0" w:lastRowFirstColumn="0" w:lastRowLastColumn="0"/>
+            </w:pPr>
+            <w:r>
+              <w:t>0</w:t>
+            </w:r>
+          </w:p>
+        </w:tc>
+        <w:tc>
+          <w:tcPr>
+            <w:tcW w:w="2254" w:type="dxa"/>
+          </w:tcPr>
+          <w:p>
+            <w:pPr>
+              <w:jc w:val="center"/>
+              <w:cnfStyle w:val="000000100000" w:firstRow="0" w:lastRow="0" w:firstColumn="0" w:lastColumn="0" w:oddVBand="0" w:evenVBand="0" w:oddHBand="1" w:evenHBand="0" w:firstRowFirstColumn="0" w:firstRowLastColumn="0" w:lastRowFirstColumn="0" w:lastRowLastColumn="0"/>
+            </w:pPr>
+            <w:r>
+              <w:t>π/2</w:t>
+            </w:r>
+          </w:p>
+        </w:tc>
+      </w:tr>
+      <w:tr>
+        <w:tc>
+          <w:tcPr>
+            <w:cnfStyle w:val="001000000000" w:firstRow="0" w:lastRow="0" w:firstColumn="1" w:lastColumn="0" w:oddVBand="0" w:evenVBand="0" w:oddHBand="0" w:evenHBand="0" w:firstRowFirstColumn="0" w:firstRowLastColumn="0" w:lastRowFirstColumn="0" w:lastRowLastColumn="0"/>
+            <w:tcW w:w="2254" w:type="dxa"/>
+          </w:tcPr>
+          <w:p>
+            <w:pPr>
+              <w:jc w:val="center"/>
+              <w:rPr>
+                <w:rFonts w:ascii="Arial" w:hAnsi="Arial" w:cs="Arial"/>
+              </w:rPr>
+            </w:pPr>
+            <w:r>
+              <w:rPr>
+                <w:rFonts w:ascii="Arial" w:hAnsi="Arial" w:cs="Arial"/>
+              </w:rPr>
+              <w:t>Q</w:t>
+            </w:r>
+            <w:r>
+              <w:rPr>
+                <w:rFonts w:ascii="Arial" w:hAnsi="Arial" w:cs="Arial"/>
+                <w:vertAlign w:val="subscript"/>
+              </w:rPr>
+              <w:t>4</w:t>
+            </w:r>
+          </w:p>
+        </w:tc>
+        <w:tc>
+          <w:tcPr>
+            <w:tcW w:w="2254" w:type="dxa"/>
+          </w:tcPr>
+          <w:p>
+            <w:pPr>
+              <w:jc w:val="center"/>
+              <w:cnfStyle w:val="000000000000" w:firstRow="0" w:lastRow="0" w:firstColumn="0" w:lastColumn="0" w:oddVBand="0" w:evenVBand="0" w:oddHBand="0" w:evenHBand="0" w:firstRowFirstColumn="0" w:firstRowLastColumn="0" w:lastRowFirstColumn="0" w:lastRowLastColumn="0"/>
+            </w:pPr>
+            <w:r>
+              <w:t>0</w:t>
+            </w:r>
+          </w:p>
+        </w:tc>
+        <w:tc>
+          <w:tcPr>
+            <w:tcW w:w="2254" w:type="dxa"/>
+          </w:tcPr>
+          <w:p>
+            <w:pPr>
+              <w:jc w:val="center"/>
+              <w:cnfStyle w:val="000000000000" w:firstRow="0" w:lastRow="0" w:firstColumn="0" w:lastColumn="0" w:oddVBand="0" w:evenVBand="0" w:oddHBand="0" w:evenHBand="0" w:firstRowFirstColumn="0" w:firstRowLastColumn="0" w:lastRowFirstColumn="0" w:lastRowLastColumn="0"/>
+            </w:pPr>
+            <w:r>
+              <w:t>0</w:t>
+            </w:r>
+          </w:p>
+        </w:tc>
+        <w:tc>
+          <w:tcPr>
+            <w:tcW w:w="2254" w:type="dxa"/>
+          </w:tcPr>
+          <w:p>
+            <w:pPr>
+              <w:jc w:val="center"/>
+              <w:cnfStyle w:val="000000000000" w:firstRow="0" w:lastRow="0" w:firstColumn="0" w:lastColumn="0" w:oddVBand="0" w:evenVBand="0" w:oddHBand="0" w:evenHBand="0" w:firstRowFirstColumn="0" w:firstRowLastColumn="0" w:lastRowFirstColumn="0" w:lastRowLastColumn="0"/>
+            </w:pPr>
+            <w:r>
+              <w:t>-</w:t>
+            </w:r>
+            <w:r>
+              <w:t>π/2</w:t>
+            </w:r>
+          </w:p>
+        </w:tc>
+      </w:tr>
+      <w:tr>
+        <w:trPr>
+          <w:cnfStyle w:val="000000100000" w:firstRow="0" w:lastRow="0" w:firstColumn="0" w:lastColumn="0" w:oddVBand="0" w:evenVBand="0" w:oddHBand="1" w:evenHBand="0" w:firstRowFirstColumn="0" w:firstRowLastColumn="0" w:lastRowFirstColumn="0" w:lastRowLastColumn="0"/>
+        </w:trPr>
+        <w:tc>
+          <w:tcPr>
+            <w:cnfStyle w:val="001000000000" w:firstRow="0" w:lastRow="0" w:firstColumn="1" w:lastColumn="0" w:oddVBand="0" w:evenVBand="0" w:oddHBand="0" w:evenHBand="0" w:firstRowFirstColumn="0" w:firstRowLastColumn="0" w:lastRowFirstColumn="0" w:lastRowLastColumn="0"/>
+            <w:tcW w:w="2254" w:type="dxa"/>
+          </w:tcPr>
+          <w:p>
+            <w:pPr>
+              <w:jc w:val="center"/>
+              <w:rPr>
+                <w:rFonts w:ascii="Arial" w:hAnsi="Arial" w:cs="Arial"/>
+              </w:rPr>
+            </w:pPr>
+            <w:r>
+              <w:rPr>
+                <w:rFonts w:ascii="Arial" w:hAnsi="Arial" w:cs="Arial"/>
+              </w:rPr>
+              <w:t>Q</w:t>
+            </w:r>
+            <w:r>
+              <w:rPr>
+                <w:rFonts w:ascii="Arial" w:hAnsi="Arial" w:cs="Arial"/>
+                <w:vertAlign w:val="subscript"/>
+              </w:rPr>
+              <w:t>5</w:t>
+            </w:r>
+          </w:p>
+        </w:tc>
+        <w:tc>
+          <w:tcPr>
+            <w:tcW w:w="2254" w:type="dxa"/>
+          </w:tcPr>
+          <w:p>
+            <w:pPr>
+              <w:jc w:val="center"/>
+              <w:cnfStyle w:val="000000100000" w:firstRow="0" w:lastRow="0" w:firstColumn="0" w:lastColumn="0" w:oddVBand="0" w:evenVBand="0" w:oddHBand="1" w:evenHBand="0" w:firstRowFirstColumn="0" w:firstRowLastColumn="0" w:lastRowFirstColumn="0" w:lastRowLastColumn="0"/>
+            </w:pPr>
+            <w:r>
+              <w:t>0.3215</w:t>
+            </w:r>
+          </w:p>
+        </w:tc>
+        <w:tc>
+          <w:tcPr>
+            <w:tcW w:w="2254" w:type="dxa"/>
+          </w:tcPr>
+          <w:p>
+            <w:pPr>
+              <w:jc w:val="center"/>
+              <w:cnfStyle w:val="000000100000" w:firstRow="0" w:lastRow="0" w:firstColumn="0" w:lastColumn="0" w:oddVBand="0" w:evenVBand="0" w:oddHBand="1" w:evenHBand="0" w:firstRowFirstColumn="0" w:firstRowLastColumn="0" w:lastRowFirstColumn="0" w:lastRowLastColumn="0"/>
+            </w:pPr>
+            <w:r>
+              <w:t>0</w:t>
+            </w:r>
+          </w:p>
+        </w:tc>
+        <w:tc>
+          <w:tcPr>
+            <w:tcW w:w="2254" w:type="dxa"/>
+          </w:tcPr>
+          <w:p>
+            <w:pPr>
+              <w:jc w:val="center"/>
+              <w:cnfStyle w:val="000000100000" w:firstRow="0" w:lastRow="0" w:firstColumn="0" w:lastColumn="0" w:oddVBand="0" w:evenVBand="0" w:oddHBand="1" w:evenHBand="0" w:firstRowFirstColumn="0" w:firstRowLastColumn="0" w:lastRowFirstColumn="0" w:lastRowLastColumn="0"/>
+            </w:pPr>
+            <w:r>
+              <w:t>π/2</w:t>
+            </w:r>
+          </w:p>
+        </w:tc>
+      </w:tr>
+      <w:tr>
+        <w:tc>
+          <w:tcPr>
+            <w:cnfStyle w:val="001000000000" w:firstRow="0" w:lastRow="0" w:firstColumn="1" w:lastColumn="0" w:oddVBand="0" w:evenVBand="0" w:oddHBand="0" w:evenHBand="0" w:firstRowFirstColumn="0" w:firstRowLastColumn="0" w:lastRowFirstColumn="0" w:lastRowLastColumn="0"/>
+            <w:tcW w:w="2254" w:type="dxa"/>
+          </w:tcPr>
+          <w:p>
+            <w:pPr>
+              <w:jc w:val="center"/>
+              <w:rPr>
+                <w:rFonts w:ascii="Arial" w:hAnsi="Arial" w:cs="Arial"/>
+              </w:rPr>
+            </w:pPr>
+            <w:r>
+              <w:rPr>
+                <w:rFonts w:ascii="Arial" w:hAnsi="Arial" w:cs="Arial"/>
+              </w:rPr>
+              <w:t>Q</w:t>
+            </w:r>
+            <w:r>
+              <w:rPr>
+                <w:rFonts w:ascii="Arial" w:hAnsi="Arial" w:cs="Arial"/>
+                <w:vertAlign w:val="subscript"/>
+              </w:rPr>
+              <w:t>6</w:t>
+            </w:r>
+          </w:p>
+        </w:tc>
+        <w:tc>
+          <w:tcPr>
+            <w:tcW w:w="2254" w:type="dxa"/>
+          </w:tcPr>
+          <w:p>
+            <w:pPr>
+              <w:jc w:val="center"/>
+              <w:cnfStyle w:val="000000000000" w:firstRow="0" w:lastRow="0" w:firstColumn="0" w:lastColumn="0" w:oddVBand="0" w:evenVBand="0" w:oddHBand="0" w:evenHBand="0" w:firstRowFirstColumn="0" w:firstRowLastColumn="0" w:lastRowFirstColumn="0" w:lastRowLastColumn="0"/>
+            </w:pPr>
+            <w:r>
+              <w:t>0</w:t>
+            </w:r>
+          </w:p>
+        </w:tc>
+        <w:tc>
+          <w:tcPr>
+            <w:tcW w:w="2254" w:type="dxa"/>
+          </w:tcPr>
+          <w:p>
+            <w:pPr>
+              <w:jc w:val="center"/>
+              <w:cnfStyle w:val="000000000000" w:firstRow="0" w:lastRow="0" w:firstColumn="0" w:lastColumn="0" w:oddVBand="0" w:evenVBand="0" w:oddHBand="0" w:evenHBand="0" w:firstRowFirstColumn="0" w:firstRowLastColumn="0" w:lastRowFirstColumn="0" w:lastRowLastColumn="0"/>
+            </w:pPr>
+            <w:r>
+              <w:t>0</w:t>
+            </w:r>
+          </w:p>
+        </w:tc>
+        <w:tc>
+          <w:tcPr>
+            <w:tcW w:w="2254" w:type="dxa"/>
+          </w:tcPr>
+          <w:p>
+            <w:pPr>
+              <w:jc w:val="center"/>
+              <w:cnfStyle w:val="000000000000" w:firstRow="0" w:lastRow="0" w:firstColumn="0" w:lastColumn="0" w:oddVBand="0" w:evenVBand="0" w:oddHBand="0" w:evenHBand="0" w:firstRowFirstColumn="0" w:firstRowLastColumn="0" w:lastRowFirstColumn="0" w:lastRowLastColumn="0"/>
+            </w:pPr>
+            <w:r>
+              <w:t>-</w:t>
+            </w:r>
+            <w:r>
+              <w:t>π/2</w:t>
+            </w:r>
+          </w:p>
+        </w:tc>
+      </w:tr>
+      <w:tr>
+        <w:trPr>
+          <w:cnfStyle w:val="000000100000" w:firstRow="0" w:lastRow="0" w:firstColumn="0" w:lastColumn="0" w:oddVBand="0" w:evenVBand="0" w:oddHBand="1" w:evenHBand="0" w:firstRowFirstColumn="0" w:firstRowLastColumn="0" w:lastRowFirstColumn="0" w:lastRowLastColumn="0"/>
+        </w:trPr>
+        <w:tc>
+          <w:tcPr>
+            <w:cnfStyle w:val="001000000000" w:firstRow="0" w:lastRow="0" w:firstColumn="1" w:lastColumn="0" w:oddVBand="0" w:evenVBand="0" w:oddHBand="0" w:evenHBand="0" w:firstRowFirstColumn="0" w:firstRowLastColumn="0" w:lastRowFirstColumn="0" w:lastRowLastColumn="0"/>
+            <w:tcW w:w="2254" w:type="dxa"/>
+          </w:tcPr>
+          <w:p>
+            <w:pPr>
+              <w:jc w:val="center"/>
+              <w:rPr>
+                <w:rFonts w:ascii="Arial" w:hAnsi="Arial" w:cs="Arial"/>
+              </w:rPr>
+            </w:pPr>
+            <w:r>
+              <w:rPr>
+                <w:rFonts w:ascii="Arial" w:hAnsi="Arial" w:cs="Arial"/>
+              </w:rPr>
+              <w:t>Q</w:t>
+            </w:r>
+            <w:r>
+              <w:rPr>
+                <w:rFonts w:ascii="Arial" w:hAnsi="Arial" w:cs="Arial"/>
+                <w:vertAlign w:val="subscript"/>
+              </w:rPr>
+              <w:t>7</w:t>
+            </w:r>
+          </w:p>
+        </w:tc>
+        <w:tc>
+          <w:tcPr>
+            <w:tcW w:w="2254" w:type="dxa"/>
+          </w:tcPr>
+          <w:p>
+            <w:pPr>
+              <w:jc w:val="center"/>
+              <w:cnfStyle w:val="000000100000" w:firstRow="0" w:lastRow="0" w:firstColumn="0" w:lastColumn="0" w:oddVBand="0" w:evenVBand="0" w:oddHBand="1" w:evenHBand="0" w:firstRowFirstColumn="0" w:firstRowLastColumn="0" w:lastRowFirstColumn="0" w:lastRowLastColumn="0"/>
+            </w:pPr>
+            <w:r>
+              <w:t>0.3049</w:t>
+            </w:r>
+          </w:p>
+        </w:tc>
+        <w:tc>
+          <w:tcPr>
+            <w:tcW w:w="2254" w:type="dxa"/>
+          </w:tcPr>
+          <w:p>
+            <w:pPr>
+              <w:jc w:val="center"/>
+              <w:cnfStyle w:val="000000100000" w:firstRow="0" w:lastRow="0" w:firstColumn="0" w:lastColumn="0" w:oddVBand="0" w:evenVBand="0" w:oddHBand="1" w:evenHBand="0" w:firstRowFirstColumn="0" w:firstRowLastColumn="0" w:lastRowFirstColumn="0" w:lastRowLastColumn="0"/>
+            </w:pPr>
+            <w:r>
+              <w:t>0</w:t>
+            </w:r>
+          </w:p>
+        </w:tc>
+        <w:tc>
+          <w:tcPr>
+            <w:tcW w:w="2254" w:type="dxa"/>
+          </w:tcPr>
+          <w:p>
+            <w:pPr>
+              <w:jc w:val="center"/>
+              <w:cnfStyle w:val="000000100000" w:firstRow="0" w:lastRow="0" w:firstColumn="0" w:lastColumn="0" w:oddVBand="0" w:evenVBand="0" w:oddHBand="1" w:evenHBand="0" w:firstRowFirstColumn="0" w:firstRowLastColumn="0" w:lastRowFirstColumn="0" w:lastRowLastColumn="0"/>
+            </w:pPr>
+            <w:r>
+              <w:t>0</w:t>
+            </w:r>
+          </w:p>
+        </w:tc>
+      </w:tr>
+    </w:tbl>
+    <w:p>
+      <w:pPr>
+        <w:autoSpaceDE w:val="0"/>
+        <w:autoSpaceDN w:val="0"/>
+        <w:adjustRightInd w:val="0"/>
+        <w:spacing w:after="0" w:line="240" w:lineRule="auto"/>
+        <w:rPr>
+          <w:rFonts w:ascii="Courier New" w:hAnsi="Courier New" w:cs="Courier New"/>
+          <w:sz w:val="24"/>
+          <w:szCs w:val="24"/>
+        </w:rPr>
+      </w:pPr>
+    </w:p>
+    <w:p>
+      <w:r>
+        <w:t>End effector not pictured, all length dimension in meters, all angles in radians.</w:t>
+      </w:r>
+    </w:p>
+    <w:p>
+      <w:pPr>
+        <w:pStyle w:val="Heading1"/>
+      </w:pPr>
+      <w:r>
+        <w:t>Kinematic List</w:t>
+      </w:r>
+    </w:p>
+    <w:p>
+      <w:pPr>
         <w:jc w:val="both"/>
       </w:pPr>
       <w:r>
+        <w:t>The transform of a joint, j,</w:t>
+      </w:r>
+      <w:r>
+        <w:t xml:space="preserve"> relative to the previous can be given by the following transformation matrix:</w:t>
+      </w:r>
+    </w:p>
+    <w:p>
+      <w:pPr>
+        <w:jc w:val="center"/>
+        <w:rPr>
+          <w:rFonts w:eastAsiaTheme="minorEastAsia"/>
+        </w:rPr>
+      </w:pPr>
+      <w:r>
+        <w:rPr>
+          <w:rFonts w:eastAsiaTheme="minorEastAsia"/>
+          <w:position w:val="-66"/>
+        </w:rPr>
+        <w:object w:dxaOrig="7000" w:dyaOrig="1440">
+          <v:shapetype id="_x0000_t75" coordsize="21600,21600" o:spt="75" o:preferrelative="t" path="m@4@5l@4@11@9@11@9@5xe" filled="f" stroked="f">
+            <v:stroke joinstyle="miter"/>
+            <v:formulas>
+              <v:f eqn="if lineDrawn pixelLineWidth 0"/>
+              <v:f eqn="sum @0 1 0"/>
+              <v:f eqn="sum 0 0 @1"/>
+              <v:f eqn="prod @2 1 2"/>
+              <v:f eqn="prod @3 21600 pixelWidth"/>
+              <v:f eqn="prod @3 21600 pixelHeight"/>
+              <v:f eqn="sum @0 0 1"/>
+              <v:f eqn="prod @6 1 2"/>
+              <v:f eqn="prod @7 21600 pixelWidth"/>
+              <v:f eqn="sum @8 21600 0"/>
+              <v:f eqn="prod @7 21600 pixelHeight"/>
+              <v:f eqn="sum @10 21600 0"/>
+            </v:formulas>
+            <v:path o:extrusionok="f" gradientshapeok="t" o:connecttype="rect"/>
+            <o:lock v:ext="edit" aspectratio="t"/>
+          </v:shapetype>
+          <v:shape id="_x0000_i1071" type="#_x0000_t75" style="width:350pt;height:1in" o:ole="">
+            <v:imagedata r:id="rId7" o:title=""/>
+          </v:shape>
+          <o:OLEObject Type="Embed" ProgID="Equation.3" ShapeID="_x0000_i1071" DrawAspect="Content" ObjectID="_1570367172" r:id="rId8"/>
+        </w:object>
+      </w:r>
+    </w:p>
+    <w:p>
+      <w:pPr>
+        <w:rPr>
+          <w:rFonts w:eastAsiaTheme="minorEastAsia"/>
+        </w:rPr>
+      </w:pPr>
+      <w:proofErr w:type="spellStart"/>
+      <w:r>
+        <w:rPr>
+          <w:rFonts w:eastAsiaTheme="minorEastAsia"/>
+        </w:rPr>
+        <w:t>A</w:t>
+      </w:r>
+      <w:r>
+        <w:rPr>
+          <w:rFonts w:eastAsiaTheme="minorEastAsia"/>
+          <w:vertAlign w:val="subscript"/>
+        </w:rPr>
+        <w:t>j</w:t>
+      </w:r>
+      <w:proofErr w:type="spellEnd"/>
+      <w:r>
+        <w:rPr>
+          <w:rFonts w:eastAsiaTheme="minorEastAsia"/>
+        </w:rPr>
+        <w:t xml:space="preserve"> follows the DH transformation rule:</w:t>
+      </w:r>
+    </w:p>
+    <w:p>
+      <w:pPr>
+        <w:rPr>
+          <w:rFonts w:eastAsiaTheme="minorEastAsia"/>
+        </w:rPr>
+      </w:pPr>
+      <m:oMathPara>
+        <m:oMath>
+          <m:sSub>
+            <m:sSubPr>
+              <m:ctrlPr>
+                <w:rPr>
+                  <w:rFonts w:ascii="Cambria Math" w:eastAsiaTheme="minorEastAsia" w:hAnsi="Cambria Math"/>
+                  <w:i/>
+                </w:rPr>
+              </m:ctrlPr>
+            </m:sSubPr>
+            <m:e>
+              <m:r>
+                <w:rPr>
+                  <w:rFonts w:ascii="Cambria Math" w:eastAsiaTheme="minorEastAsia" w:hAnsi="Cambria Math"/>
+                </w:rPr>
+                <m:t>A</m:t>
+              </m:r>
+            </m:e>
+            <m:sub>
+              <m:r>
+                <w:rPr>
+                  <w:rFonts w:ascii="Cambria Math" w:eastAsiaTheme="minorEastAsia" w:hAnsi="Cambria Math"/>
+                </w:rPr>
+                <m:t>j</m:t>
+              </m:r>
+            </m:sub>
+          </m:sSub>
+          <m:r>
+            <w:rPr>
+              <w:rFonts w:ascii="Cambria Math" w:eastAsiaTheme="minorEastAsia" w:hAnsi="Cambria Math"/>
+            </w:rPr>
+            <m:t>=</m:t>
+          </m:r>
+          <m:sSub>
+            <m:sSubPr>
+              <m:ctrlPr>
+                <w:rPr>
+                  <w:rFonts w:ascii="Cambria Math" w:eastAsiaTheme="minorEastAsia" w:hAnsi="Cambria Math"/>
+                  <w:i/>
+                </w:rPr>
+              </m:ctrlPr>
+            </m:sSubPr>
+            <m:e>
+              <m:r>
+                <w:rPr>
+                  <w:rFonts w:ascii="Cambria Math" w:eastAsiaTheme="minorEastAsia" w:hAnsi="Cambria Math"/>
+                </w:rPr>
+                <m:t>R</m:t>
+              </m:r>
+            </m:e>
+            <m:sub>
+              <m:r>
+                <w:rPr>
+                  <w:rFonts w:ascii="Cambria Math" w:eastAsiaTheme="minorEastAsia" w:hAnsi="Cambria Math"/>
+                </w:rPr>
+                <m:t>z</m:t>
+              </m:r>
+            </m:sub>
+          </m:sSub>
+          <m:d>
+            <m:dPr>
+              <m:ctrlPr>
+                <w:rPr>
+                  <w:rFonts w:ascii="Cambria Math" w:eastAsiaTheme="minorEastAsia" w:hAnsi="Cambria Math"/>
+                  <w:i/>
+                </w:rPr>
+              </m:ctrlPr>
+            </m:dPr>
+            <m:e>
+              <m:sSub>
+                <m:sSubPr>
+                  <m:ctrlPr>
+                    <w:rPr>
+                      <w:rFonts w:ascii="Cambria Math" w:eastAsiaTheme="minorEastAsia" w:hAnsi="Cambria Math"/>
+                      <w:i/>
+                    </w:rPr>
+                  </m:ctrlPr>
+                </m:sSubPr>
+                <m:e>
+                  <m:r>
+                    <w:rPr>
+                      <w:rFonts w:ascii="Cambria Math" w:eastAsiaTheme="minorEastAsia" w:hAnsi="Cambria Math"/>
+                    </w:rPr>
+                    <m:t>Θ</m:t>
+                  </m:r>
+                </m:e>
+                <m:sub>
+                  <m:r>
+                    <w:rPr>
+                      <w:rFonts w:ascii="Cambria Math" w:eastAsiaTheme="minorEastAsia" w:hAnsi="Cambria Math"/>
+                    </w:rPr>
+                    <m:t>j</m:t>
+                  </m:r>
+                </m:sub>
+              </m:sSub>
+            </m:e>
+          </m:d>
+          <m:r>
+            <w:rPr>
+              <w:rFonts w:ascii="Cambria Math" w:eastAsiaTheme="minorEastAsia" w:hAnsi="Cambria Math"/>
+            </w:rPr>
+            <m:t>*</m:t>
+          </m:r>
+          <m:sSub>
+            <m:sSubPr>
+              <m:ctrlPr>
+                <w:rPr>
+                  <w:rFonts w:ascii="Cambria Math" w:eastAsiaTheme="minorEastAsia" w:hAnsi="Cambria Math"/>
+                  <w:i/>
+                </w:rPr>
+              </m:ctrlPr>
+            </m:sSubPr>
+            <m:e>
+              <m:r>
+                <w:rPr>
+                  <w:rFonts w:ascii="Cambria Math" w:eastAsiaTheme="minorEastAsia" w:hAnsi="Cambria Math"/>
+                </w:rPr>
+                <m:t>T</m:t>
+              </m:r>
+            </m:e>
+            <m:sub>
+              <m:r>
+                <w:rPr>
+                  <w:rFonts w:ascii="Cambria Math" w:eastAsiaTheme="minorEastAsia" w:hAnsi="Cambria Math"/>
+                </w:rPr>
+                <m:t>z</m:t>
+              </m:r>
+            </m:sub>
+          </m:sSub>
+          <m:d>
+            <m:dPr>
+              <m:ctrlPr>
+                <w:rPr>
+                  <w:rFonts w:ascii="Cambria Math" w:eastAsiaTheme="minorEastAsia" w:hAnsi="Cambria Math"/>
+                  <w:i/>
+                </w:rPr>
+              </m:ctrlPr>
+            </m:dPr>
+            <m:e>
+              <m:r>
+                <w:rPr>
+                  <w:rFonts w:ascii="Cambria Math" w:eastAsiaTheme="minorEastAsia" w:hAnsi="Cambria Math"/>
+                </w:rPr>
+                <m:t>d</m:t>
+              </m:r>
+            </m:e>
+          </m:d>
+          <m:r>
+            <w:rPr>
+              <w:rFonts w:ascii="Cambria Math" w:eastAsiaTheme="minorEastAsia" w:hAnsi="Cambria Math"/>
+            </w:rPr>
+            <m:t>*</m:t>
+          </m:r>
+          <m:sSub>
+            <m:sSubPr>
+              <m:ctrlPr>
+                <w:rPr>
+                  <w:rFonts w:ascii="Cambria Math" w:eastAsiaTheme="minorEastAsia" w:hAnsi="Cambria Math"/>
+                  <w:i/>
+                </w:rPr>
+              </m:ctrlPr>
+            </m:sSubPr>
+            <m:e>
+              <m:r>
+                <w:rPr>
+                  <w:rFonts w:ascii="Cambria Math" w:eastAsiaTheme="minorEastAsia" w:hAnsi="Cambria Math"/>
+                </w:rPr>
+                <m:t>T</m:t>
+              </m:r>
+            </m:e>
+            <m:sub>
+              <m:r>
+                <w:rPr>
+                  <w:rFonts w:ascii="Cambria Math" w:eastAsiaTheme="minorEastAsia" w:hAnsi="Cambria Math"/>
+                </w:rPr>
+                <m:t>x</m:t>
+              </m:r>
+            </m:sub>
+          </m:sSub>
+          <m:d>
+            <m:dPr>
+              <m:ctrlPr>
+                <w:rPr>
+                  <w:rFonts w:ascii="Cambria Math" w:eastAsiaTheme="minorEastAsia" w:hAnsi="Cambria Math"/>
+                  <w:i/>
+                </w:rPr>
+              </m:ctrlPr>
+            </m:dPr>
+            <m:e>
+              <m:sSub>
+                <m:sSubPr>
+                  <m:ctrlPr>
+                    <w:rPr>
+                      <w:rFonts w:ascii="Cambria Math" w:eastAsiaTheme="minorEastAsia" w:hAnsi="Cambria Math"/>
+                      <w:i/>
+                    </w:rPr>
+                  </m:ctrlPr>
+                </m:sSubPr>
+                <m:e>
+                  <m:r>
+                    <w:rPr>
+                      <w:rFonts w:ascii="Cambria Math" w:eastAsiaTheme="minorEastAsia" w:hAnsi="Cambria Math"/>
+                    </w:rPr>
+                    <m:t>a</m:t>
+                  </m:r>
+                </m:e>
+                <m:sub>
+                  <m:r>
+                    <w:rPr>
+                      <w:rFonts w:ascii="Cambria Math" w:eastAsiaTheme="minorEastAsia" w:hAnsi="Cambria Math"/>
+                    </w:rPr>
+                    <m:t>j</m:t>
+                  </m:r>
+                </m:sub>
+              </m:sSub>
+            </m:e>
+          </m:d>
+          <m:r>
+            <w:rPr>
+              <w:rFonts w:ascii="Cambria Math" w:eastAsiaTheme="minorEastAsia" w:hAnsi="Cambria Math"/>
+            </w:rPr>
+            <m:t>*</m:t>
+          </m:r>
+          <m:sSub>
+            <m:sSubPr>
+              <m:ctrlPr>
+                <w:rPr>
+                  <w:rFonts w:ascii="Cambria Math" w:eastAsiaTheme="minorEastAsia" w:hAnsi="Cambria Math"/>
+                  <w:i/>
+                </w:rPr>
+              </m:ctrlPr>
+            </m:sSubPr>
+            <m:e>
+              <m:r>
+                <w:rPr>
+                  <w:rFonts w:ascii="Cambria Math" w:eastAsiaTheme="minorEastAsia" w:hAnsi="Cambria Math"/>
+                </w:rPr>
+                <m:t>R</m:t>
+              </m:r>
+            </m:e>
+            <m:sub>
+              <m:r>
+                <w:rPr>
+                  <w:rFonts w:ascii="Cambria Math" w:eastAsiaTheme="minorEastAsia" w:hAnsi="Cambria Math"/>
+                </w:rPr>
+                <m:t>z</m:t>
+              </m:r>
+            </m:sub>
+          </m:sSub>
+          <m:r>
+            <w:rPr>
+              <w:rFonts w:ascii="Cambria Math" w:eastAsiaTheme="minorEastAsia" w:hAnsi="Cambria Math"/>
+            </w:rPr>
+            <m:t>(</m:t>
+          </m:r>
+          <m:sSub>
+            <m:sSubPr>
+              <m:ctrlPr>
+                <w:rPr>
+                  <w:rFonts w:ascii="Cambria Math" w:eastAsiaTheme="minorEastAsia" w:hAnsi="Cambria Math"/>
+                  <w:i/>
+                </w:rPr>
+              </m:ctrlPr>
+            </m:sSubPr>
+            <m:e>
+              <m:r>
+                <w:rPr>
+                  <w:rFonts w:ascii="Cambria Math" w:eastAsiaTheme="minorEastAsia" w:hAnsi="Cambria Math"/>
+                </w:rPr>
+                <m:t>α</m:t>
+              </m:r>
+            </m:e>
+            <m:sub>
+              <m:r>
+                <w:rPr>
+                  <w:rFonts w:ascii="Cambria Math" w:eastAsiaTheme="minorEastAsia" w:hAnsi="Cambria Math"/>
+                </w:rPr>
+                <m:t>j</m:t>
+              </m:r>
+            </m:sub>
+          </m:sSub>
+          <m:r>
+            <w:rPr>
+              <w:rFonts w:ascii="Cambria Math" w:eastAsiaTheme="minorEastAsia" w:hAnsi="Cambria Math"/>
+            </w:rPr>
+            <m:t>)</m:t>
+          </m:r>
+        </m:oMath>
+      </m:oMathPara>
+    </w:p>
+    <w:p>
+      <w:pPr>
+        <w:jc w:val="both"/>
+        <w:rPr>
+          <w:rFonts w:eastAsiaTheme="minorEastAsia"/>
+        </w:rPr>
+      </w:pPr>
+      <w:r>
+        <w:rPr>
+          <w:rFonts w:eastAsiaTheme="minorEastAsia"/>
+        </w:rPr>
+        <w:t xml:space="preserve">Therefore, the transform of a joint, j, in the </w:t>
+      </w:r>
+      <w:r>
+        <w:rPr>
+          <w:rFonts w:eastAsiaTheme="minorEastAsia"/>
+        </w:rPr>
+        <w:t>relative to the base</w:t>
+      </w:r>
+      <w:r>
+        <w:rPr>
+          <w:rFonts w:eastAsiaTheme="minorEastAsia"/>
+        </w:rPr>
+        <w:t xml:space="preserve"> can be given by the following transformation:</w:t>
+      </w:r>
+    </w:p>
+    <w:p>
+      <w:pPr>
+        <w:rPr>
+          <w:rFonts w:eastAsiaTheme="minorEastAsia"/>
+        </w:rPr>
+      </w:pPr>
+      <m:oMathPara>
+        <m:oMath>
+          <m:sSub>
+            <m:sSubPr>
+              <m:ctrlPr>
+                <w:rPr>
+                  <w:rFonts w:ascii="Cambria Math" w:eastAsiaTheme="minorEastAsia" w:hAnsi="Cambria Math"/>
+                  <w:i/>
+                </w:rPr>
+              </m:ctrlPr>
+            </m:sSubPr>
+            <m:e>
+              <m:r>
+                <w:rPr>
+                  <w:rFonts w:ascii="Cambria Math" w:eastAsiaTheme="minorEastAsia" w:hAnsi="Cambria Math"/>
+                </w:rPr>
+                <m:t>T</m:t>
+              </m:r>
+            </m:e>
+            <m:sub>
+              <m:r>
+                <w:rPr>
+                  <w:rFonts w:ascii="Cambria Math" w:eastAsiaTheme="minorEastAsia" w:hAnsi="Cambria Math"/>
+                </w:rPr>
+                <m:t>j</m:t>
+              </m:r>
+            </m:sub>
+          </m:sSub>
+          <m:r>
+            <w:rPr>
+              <w:rFonts w:ascii="Cambria Math" w:eastAsiaTheme="minorEastAsia" w:hAnsi="Cambria Math"/>
+            </w:rPr>
+            <m:t>=</m:t>
+          </m:r>
+          <m:d>
+            <m:dPr>
+              <m:ctrlPr>
+                <w:rPr>
+                  <w:rFonts w:ascii="Cambria Math" w:eastAsiaTheme="minorEastAsia" w:hAnsi="Cambria Math"/>
+                  <w:i/>
+                </w:rPr>
+              </m:ctrlPr>
+            </m:dPr>
+            <m:e>
+              <m:nary>
+                <m:naryPr>
+                  <m:chr m:val="∏"/>
+                  <m:limLoc m:val="undOvr"/>
+                  <m:ctrlPr>
+                    <w:rPr>
+                      <w:rFonts w:ascii="Cambria Math" w:eastAsiaTheme="minorEastAsia" w:hAnsi="Cambria Math"/>
+                      <w:i/>
+                    </w:rPr>
+                  </m:ctrlPr>
+                </m:naryPr>
+                <m:sub>
+                  <m:r>
+                    <w:rPr>
+                      <w:rFonts w:ascii="Cambria Math" w:eastAsiaTheme="minorEastAsia" w:hAnsi="Cambria Math"/>
+                    </w:rPr>
+                    <m:t>n=1</m:t>
+                  </m:r>
+                </m:sub>
+                <m:sup>
+                  <m:r>
+                    <w:rPr>
+                      <w:rFonts w:ascii="Cambria Math" w:eastAsiaTheme="minorEastAsia" w:hAnsi="Cambria Math"/>
+                    </w:rPr>
+                    <m:t>j-1</m:t>
+                  </m:r>
+                </m:sup>
+                <m:e>
+                  <m:sSub>
+                    <m:sSubPr>
+                      <m:ctrlPr>
+                        <w:rPr>
+                          <w:rFonts w:ascii="Cambria Math" w:eastAsiaTheme="minorEastAsia" w:hAnsi="Cambria Math"/>
+                          <w:i/>
+                        </w:rPr>
+                      </m:ctrlPr>
+                    </m:sSubPr>
+                    <m:e>
+                      <m:r>
+                        <w:rPr>
+                          <w:rFonts w:ascii="Cambria Math" w:eastAsiaTheme="minorEastAsia" w:hAnsi="Cambria Math"/>
+                        </w:rPr>
+                        <m:t>A</m:t>
+                      </m:r>
+                    </m:e>
+                    <m:sub>
+                      <m:r>
+                        <w:rPr>
+                          <w:rFonts w:ascii="Cambria Math" w:eastAsiaTheme="minorEastAsia" w:hAnsi="Cambria Math"/>
+                        </w:rPr>
+                        <m:t>n</m:t>
+                      </m:r>
+                    </m:sub>
+                  </m:sSub>
+                </m:e>
+              </m:nary>
+            </m:e>
+          </m:d>
+          <m:r>
+            <w:rPr>
+              <w:rFonts w:ascii="Cambria Math" w:eastAsiaTheme="minorEastAsia" w:hAnsi="Cambria Math"/>
+            </w:rPr>
+            <m:t>*</m:t>
+          </m:r>
+          <m:sSub>
+            <m:sSubPr>
+              <m:ctrlPr>
+                <w:rPr>
+                  <w:rFonts w:ascii="Cambria Math" w:eastAsiaTheme="minorEastAsia" w:hAnsi="Cambria Math"/>
+                  <w:i/>
+                </w:rPr>
+              </m:ctrlPr>
+            </m:sSubPr>
+            <m:e>
+              <m:r>
+                <w:rPr>
+                  <w:rFonts w:ascii="Cambria Math" w:eastAsiaTheme="minorEastAsia" w:hAnsi="Cambria Math"/>
+                </w:rPr>
+                <m:t>A</m:t>
+              </m:r>
+            </m:e>
+            <m:sub>
+              <m:r>
+                <w:rPr>
+                  <w:rFonts w:ascii="Cambria Math" w:eastAsiaTheme="minorEastAsia" w:hAnsi="Cambria Math"/>
+                </w:rPr>
+                <m:t>j</m:t>
+              </m:r>
+            </m:sub>
+          </m:sSub>
+        </m:oMath>
+      </m:oMathPara>
+    </w:p>
+    <w:p>
+      <w:pPr>
+        <w:rPr>
+          <w:rFonts w:eastAsiaTheme="minorEastAsia"/>
+        </w:rPr>
+      </w:pPr>
+      <w:r>
+        <w:rPr>
+          <w:rFonts w:eastAsiaTheme="minorEastAsia"/>
+        </w:rPr>
+        <w:lastRenderedPageBreak/>
+        <w:t>Also, it can be expressed more simply as:</w:t>
+      </w:r>
+    </w:p>
+    <w:p>
+      <w:pPr>
+        <w:rPr>
+          <w:rFonts w:eastAsiaTheme="minorEastAsia"/>
+        </w:rPr>
+      </w:pPr>
+      <m:oMathPara>
+        <m:oMath>
+          <m:sSub>
+            <m:sSubPr>
+              <m:ctrlPr>
+                <w:rPr>
+                  <w:rFonts w:ascii="Cambria Math" w:eastAsiaTheme="minorEastAsia" w:hAnsi="Cambria Math"/>
+                  <w:i/>
+                </w:rPr>
+              </m:ctrlPr>
+            </m:sSubPr>
+            <m:e>
+              <m:r>
+                <w:rPr>
+                  <w:rFonts w:ascii="Cambria Math" w:eastAsiaTheme="minorEastAsia" w:hAnsi="Cambria Math"/>
+                </w:rPr>
+                <m:t>T</m:t>
+              </m:r>
+            </m:e>
+            <m:sub>
+              <m:r>
+                <w:rPr>
+                  <w:rFonts w:ascii="Cambria Math" w:eastAsiaTheme="minorEastAsia" w:hAnsi="Cambria Math"/>
+                </w:rPr>
+                <m:t>j</m:t>
+              </m:r>
+            </m:sub>
+          </m:sSub>
+          <m:r>
+            <w:rPr>
+              <w:rFonts w:ascii="Cambria Math" w:eastAsiaTheme="minorEastAsia" w:hAnsi="Cambria Math"/>
+            </w:rPr>
+            <m:t>=</m:t>
+          </m:r>
+          <m:d>
+            <m:dPr>
+              <m:ctrlPr>
+                <w:rPr>
+                  <w:rFonts w:ascii="Cambria Math" w:eastAsiaTheme="minorEastAsia" w:hAnsi="Cambria Math"/>
+                  <w:i/>
+                </w:rPr>
+              </m:ctrlPr>
+            </m:dPr>
+            <m:e>
+              <m:nary>
+                <m:naryPr>
+                  <m:chr m:val="∏"/>
+                  <m:limLoc m:val="undOvr"/>
+                  <m:ctrlPr>
+                    <w:rPr>
+                      <w:rFonts w:ascii="Cambria Math" w:eastAsiaTheme="minorEastAsia" w:hAnsi="Cambria Math"/>
+                      <w:i/>
+                    </w:rPr>
+                  </m:ctrlPr>
+                </m:naryPr>
+                <m:sub>
+                  <m:r>
+                    <w:rPr>
+                      <w:rFonts w:ascii="Cambria Math" w:eastAsiaTheme="minorEastAsia" w:hAnsi="Cambria Math"/>
+                    </w:rPr>
+                    <m:t>n=1</m:t>
+                  </m:r>
+                </m:sub>
+                <m:sup>
+                  <m:r>
+                    <w:rPr>
+                      <w:rFonts w:ascii="Cambria Math" w:eastAsiaTheme="minorEastAsia" w:hAnsi="Cambria Math"/>
+                    </w:rPr>
+                    <m:t>j</m:t>
+                  </m:r>
+                </m:sup>
+                <m:e>
+                  <m:sSub>
+                    <m:sSubPr>
+                      <m:ctrlPr>
+                        <w:rPr>
+                          <w:rFonts w:ascii="Cambria Math" w:eastAsiaTheme="minorEastAsia" w:hAnsi="Cambria Math"/>
+                          <w:i/>
+                        </w:rPr>
+                      </m:ctrlPr>
+                    </m:sSubPr>
+                    <m:e>
+                      <m:r>
+                        <w:rPr>
+                          <w:rFonts w:ascii="Cambria Math" w:eastAsiaTheme="minorEastAsia" w:hAnsi="Cambria Math"/>
+                        </w:rPr>
+                        <m:t>A</m:t>
+                      </m:r>
+                    </m:e>
+                    <m:sub>
+                      <m:r>
+                        <w:rPr>
+                          <w:rFonts w:ascii="Cambria Math" w:eastAsiaTheme="minorEastAsia" w:hAnsi="Cambria Math"/>
+                        </w:rPr>
+                        <m:t>n</m:t>
+                      </m:r>
+                    </m:sub>
+                  </m:sSub>
+                </m:e>
+              </m:nary>
+            </m:e>
+          </m:d>
+        </m:oMath>
+      </m:oMathPara>
+    </w:p>
+    <w:p>
+      <w:pPr>
+        <w:jc w:val="both"/>
+        <w:rPr>
+          <w:rFonts w:eastAsiaTheme="minorEastAsia"/>
+        </w:rPr>
+      </w:pPr>
+      <w:r>
+        <w:rPr>
+          <w:rFonts w:eastAsiaTheme="minorEastAsia"/>
+        </w:rPr>
+        <w:t>In words, the transform of joint, j, can be expressed by the product of all the previous transformation matrixes.</w:t>
+      </w:r>
+      <w:r>
+        <w:rPr>
+          <w:rFonts w:eastAsiaTheme="minorEastAsia"/>
+        </w:rPr>
+        <w:t xml:space="preserve"> </w:t>
+      </w:r>
+    </w:p>
+    <w:p>
+      <w:pPr>
+        <w:jc w:val="both"/>
+        <w:rPr>
+          <w:rFonts w:eastAsiaTheme="minorEastAsia"/>
+        </w:rPr>
+      </w:pPr>
+      <w:r>
+        <w:rPr>
+          <w:rFonts w:eastAsiaTheme="minorEastAsia"/>
+        </w:rPr>
+        <w:t xml:space="preserve">For Fetch, which has a 7DOF arm, the transform of the </w:t>
+      </w:r>
+      <w:r>
+        <w:rPr>
+          <w:rFonts w:eastAsiaTheme="minorEastAsia"/>
+        </w:rPr>
+        <w:t>end effector</w:t>
+      </w:r>
+      <w:r>
+        <w:rPr>
+          <w:rFonts w:eastAsiaTheme="minorEastAsia"/>
+        </w:rPr>
+        <w:t xml:space="preserve"> can be expressed simply with the following:</w:t>
+      </w:r>
+    </w:p>
+    <w:p>
+      <w:pPr>
+        <w:rPr>
+          <w:rFonts w:eastAsiaTheme="minorEastAsia"/>
+        </w:rPr>
+      </w:pPr>
+      <m:oMathPara>
+        <m:oMath>
+          <m:sSub>
+            <m:sSubPr>
+              <m:ctrlPr>
+                <w:rPr>
+                  <w:rFonts w:ascii="Cambria Math" w:eastAsiaTheme="minorEastAsia" w:hAnsi="Cambria Math"/>
+                  <w:i/>
+                </w:rPr>
+              </m:ctrlPr>
+            </m:sSubPr>
+            <m:e>
+              <m:r>
+                <w:rPr>
+                  <w:rFonts w:ascii="Cambria Math" w:eastAsiaTheme="minorEastAsia" w:hAnsi="Cambria Math"/>
+                </w:rPr>
+                <m:t>T</m:t>
+              </m:r>
+            </m:e>
+            <m:sub>
+              <m:r>
+                <w:rPr>
+                  <w:rFonts w:ascii="Cambria Math" w:eastAsiaTheme="minorEastAsia" w:hAnsi="Cambria Math"/>
+                </w:rPr>
+                <m:t>E</m:t>
+              </m:r>
+            </m:sub>
+          </m:sSub>
+          <m:r>
+            <w:rPr>
+              <w:rFonts w:ascii="Cambria Math" w:eastAsiaTheme="minorEastAsia" w:hAnsi="Cambria Math"/>
+            </w:rPr>
+            <m:t>=</m:t>
+          </m:r>
+          <m:d>
+            <m:dPr>
+              <m:ctrlPr>
+                <w:rPr>
+                  <w:rFonts w:ascii="Cambria Math" w:eastAsiaTheme="minorEastAsia" w:hAnsi="Cambria Math"/>
+                  <w:i/>
+                </w:rPr>
+              </m:ctrlPr>
+            </m:dPr>
+            <m:e>
+              <m:nary>
+                <m:naryPr>
+                  <m:chr m:val="∏"/>
+                  <m:limLoc m:val="undOvr"/>
+                  <m:ctrlPr>
+                    <w:rPr>
+                      <w:rFonts w:ascii="Cambria Math" w:eastAsiaTheme="minorEastAsia" w:hAnsi="Cambria Math"/>
+                      <w:i/>
+                    </w:rPr>
+                  </m:ctrlPr>
+                </m:naryPr>
+                <m:sub>
+                  <m:r>
+                    <w:rPr>
+                      <w:rFonts w:ascii="Cambria Math" w:eastAsiaTheme="minorEastAsia" w:hAnsi="Cambria Math"/>
+                    </w:rPr>
+                    <m:t>n=1</m:t>
+                  </m:r>
+                </m:sub>
+                <m:sup>
+                  <m:r>
+                    <w:rPr>
+                      <w:rFonts w:ascii="Cambria Math" w:eastAsiaTheme="minorEastAsia" w:hAnsi="Cambria Math"/>
+                    </w:rPr>
+                    <m:t>7</m:t>
+                  </m:r>
+                </m:sup>
+                <m:e>
+                  <m:sSub>
+                    <m:sSubPr>
+                      <m:ctrlPr>
+                        <w:rPr>
+                          <w:rFonts w:ascii="Cambria Math" w:eastAsiaTheme="minorEastAsia" w:hAnsi="Cambria Math"/>
+                          <w:i/>
+                        </w:rPr>
+                      </m:ctrlPr>
+                    </m:sSubPr>
+                    <m:e>
+                      <m:r>
+                        <w:rPr>
+                          <w:rFonts w:ascii="Cambria Math" w:eastAsiaTheme="minorEastAsia" w:hAnsi="Cambria Math"/>
+                        </w:rPr>
+                        <m:t>A</m:t>
+                      </m:r>
+                    </m:e>
+                    <m:sub>
+                      <m:r>
+                        <w:rPr>
+                          <w:rFonts w:ascii="Cambria Math" w:eastAsiaTheme="minorEastAsia" w:hAnsi="Cambria Math"/>
+                        </w:rPr>
+                        <m:t>n</m:t>
+                      </m:r>
+                    </m:sub>
+                  </m:sSub>
+                </m:e>
+              </m:nary>
+            </m:e>
+          </m:d>
+        </m:oMath>
+      </m:oMathPara>
+    </w:p>
+    <w:p>
+      <w:pPr>
+        <w:jc w:val="both"/>
+        <w:rPr>
+          <w:rFonts w:eastAsiaTheme="minorEastAsia"/>
+        </w:rPr>
+      </w:pPr>
+      <w:r>
+        <w:rPr>
+          <w:rFonts w:eastAsiaTheme="minorEastAsia"/>
+        </w:rPr>
+        <w:t>Also, given an initial</w:t>
+      </w:r>
+      <w:r>
+        <w:rPr>
+          <w:rFonts w:eastAsiaTheme="minorEastAsia"/>
+        </w:rPr>
+        <w:t xml:space="preserve"> an initial XYZ location and:</w:t>
+      </w:r>
+    </w:p>
+    <w:p>
+      <w:pPr>
+        <w:jc w:val="both"/>
+        <w:rPr>
+          <w:rFonts w:ascii="Cambria Math" w:eastAsiaTheme="minorEastAsia" w:hAnsi="Cambria Math"/>
+          <w:oMath/>
+        </w:rPr>
+      </w:pPr>
+      <m:oMathPara>
+        <m:oMath>
+          <m:r>
+            <w:rPr>
+              <w:rFonts w:ascii="Cambria Math" w:eastAsiaTheme="minorEastAsia" w:hAnsi="Cambria Math"/>
+            </w:rPr>
+            <m:t>XR = roll</m:t>
+          </m:r>
+        </m:oMath>
+      </m:oMathPara>
+    </w:p>
+    <w:p>
+      <w:pPr>
+        <w:jc w:val="both"/>
+        <w:rPr>
+          <w:rFonts w:ascii="Cambria Math" w:eastAsiaTheme="minorEastAsia" w:hAnsi="Cambria Math"/>
+          <w:oMath/>
+        </w:rPr>
+      </w:pPr>
+      <m:oMathPara>
+        <m:oMath>
+          <m:r>
+            <w:rPr>
+              <w:rFonts w:ascii="Cambria Math" w:eastAsiaTheme="minorEastAsia" w:hAnsi="Cambria Math"/>
+            </w:rPr>
+            <m:t xml:space="preserve">YP = </m:t>
+          </m:r>
+          <m:r>
+            <w:rPr>
+              <w:rFonts w:ascii="Cambria Math" w:eastAsiaTheme="minorEastAsia" w:hAnsi="Cambria Math"/>
+            </w:rPr>
+            <m:t>Pitch</m:t>
+          </m:r>
+        </m:oMath>
+      </m:oMathPara>
+    </w:p>
+    <w:p>
+      <w:pPr>
+        <w:jc w:val="both"/>
+        <w:rPr>
+          <w:rFonts w:eastAsiaTheme="minorEastAsia"/>
+        </w:rPr>
+      </w:pPr>
+      <m:oMathPara>
+        <m:oMath>
+          <m:r>
+            <w:rPr>
+              <w:rFonts w:ascii="Cambria Math" w:eastAsiaTheme="minorEastAsia" w:hAnsi="Cambria Math"/>
+            </w:rPr>
+            <m:t>ZY = Yaw</m:t>
+          </m:r>
+        </m:oMath>
+      </m:oMathPara>
+    </w:p>
+    <w:p>
+      <w:pPr>
+        <w:jc w:val="both"/>
+        <w:rPr>
+          <w:rFonts w:eastAsiaTheme="minorEastAsia"/>
+        </w:rPr>
+      </w:pPr>
+      <w:r>
+        <w:rPr>
+          <w:rFonts w:eastAsiaTheme="minorEastAsia"/>
+        </w:rPr>
+        <w:t>The base rotation can be expressed by:</w:t>
+      </w:r>
+    </w:p>
+    <w:p>
+      <w:pPr>
+        <w:jc w:val="both"/>
+        <w:rPr>
+          <w:rFonts w:eastAsiaTheme="minorEastAsia"/>
+        </w:rPr>
+      </w:pPr>
+      <m:oMathPara>
+        <m:oMath>
+          <m:sSub>
+            <m:sSubPr>
+              <m:ctrlPr>
+                <w:rPr>
+                  <w:rFonts w:ascii="Cambria Math" w:eastAsiaTheme="minorEastAsia" w:hAnsi="Cambria Math"/>
+                  <w:i/>
+                </w:rPr>
+              </m:ctrlPr>
+            </m:sSubPr>
+            <m:e>
+              <m:r>
+                <w:rPr>
+                  <w:rFonts w:ascii="Cambria Math" w:eastAsiaTheme="minorEastAsia" w:hAnsi="Cambria Math"/>
+                </w:rPr>
+                <m:t>R</m:t>
+              </m:r>
+            </m:e>
+            <m:sub>
+              <m:r>
+                <w:rPr>
+                  <w:rFonts w:ascii="Cambria Math" w:eastAsiaTheme="minorEastAsia" w:hAnsi="Cambria Math"/>
+                </w:rPr>
+                <m:t>x</m:t>
+              </m:r>
+            </m:sub>
+          </m:sSub>
+          <m:r>
+            <w:rPr>
+              <w:rFonts w:ascii="Cambria Math" w:eastAsiaTheme="minorEastAsia" w:hAnsi="Cambria Math"/>
+            </w:rPr>
+            <m:t>=</m:t>
+          </m:r>
+          <m:d>
+            <m:dPr>
+              <m:begChr m:val="["/>
+              <m:endChr m:val="]"/>
+              <m:ctrlPr>
+                <w:rPr>
+                  <w:rFonts w:ascii="Cambria Math" w:eastAsiaTheme="minorEastAsia" w:hAnsi="Cambria Math"/>
+                  <w:i/>
+                </w:rPr>
+              </m:ctrlPr>
+            </m:dPr>
+            <m:e>
+              <m:m>
+                <m:mPr>
+                  <m:mcs>
+                    <m:mc>
+                      <m:mcPr>
+                        <m:count m:val="3"/>
+                        <m:mcJc m:val="center"/>
+                      </m:mcPr>
+                    </m:mc>
+                  </m:mcs>
+                  <m:ctrlPr>
+                    <w:rPr>
+                      <w:rFonts w:ascii="Cambria Math" w:eastAsiaTheme="minorEastAsia" w:hAnsi="Cambria Math"/>
+                      <w:i/>
+                    </w:rPr>
+                  </m:ctrlPr>
+                </m:mPr>
+                <m:mr>
+                  <m:e>
+                    <m:r>
+                      <w:rPr>
+                        <w:rFonts w:ascii="Cambria Math" w:eastAsiaTheme="minorEastAsia" w:hAnsi="Cambria Math"/>
+                      </w:rPr>
+                      <m:t>1</m:t>
+                    </m:r>
+                  </m:e>
+                  <m:e>
+                    <m:r>
+                      <w:rPr>
+                        <w:rFonts w:ascii="Cambria Math" w:eastAsiaTheme="minorEastAsia" w:hAnsi="Cambria Math"/>
+                      </w:rPr>
+                      <m:t>0</m:t>
+                    </m:r>
+                  </m:e>
+                  <m:e>
+                    <m:r>
+                      <w:rPr>
+                        <w:rFonts w:ascii="Cambria Math" w:eastAsiaTheme="minorEastAsia" w:hAnsi="Cambria Math"/>
+                      </w:rPr>
+                      <m:t>0</m:t>
+                    </m:r>
+                  </m:e>
+                </m:mr>
+                <m:mr>
+                  <m:e>
+                    <m:r>
+                      <w:rPr>
+                        <w:rFonts w:ascii="Cambria Math" w:eastAsiaTheme="minorEastAsia" w:hAnsi="Cambria Math"/>
+                      </w:rPr>
+                      <m:t>0</m:t>
+                    </m:r>
+                  </m:e>
+                  <m:e>
+                    <m:r>
+                      <m:rPr>
+                        <m:sty m:val="p"/>
+                      </m:rPr>
+                      <w:rPr>
+                        <w:rFonts w:ascii="Cambria Math" w:eastAsiaTheme="minorEastAsia" w:hAnsi="Cambria Math"/>
+                      </w:rPr>
+                      <m:t>cos⁡</m:t>
+                    </m:r>
+                    <m:r>
+                      <w:rPr>
+                        <w:rFonts w:ascii="Cambria Math" w:eastAsiaTheme="minorEastAsia" w:hAnsi="Cambria Math"/>
+                      </w:rPr>
+                      <m:t>(XR)</m:t>
+                    </m:r>
+                  </m:e>
+                  <m:e>
+                    <m:r>
+                      <m:rPr>
+                        <m:sty m:val="p"/>
+                      </m:rPr>
+                      <w:rPr>
+                        <w:rFonts w:ascii="Cambria Math" w:eastAsiaTheme="minorEastAsia" w:hAnsi="Cambria Math"/>
+                      </w:rPr>
+                      <m:t>-sin</m:t>
+                    </m:r>
+                    <m:r>
+                      <m:rPr>
+                        <m:sty m:val="p"/>
+                      </m:rPr>
+                      <w:rPr>
+                        <w:rFonts w:ascii="Cambria Math" w:eastAsiaTheme="minorEastAsia" w:hAnsi="Cambria Math"/>
+                      </w:rPr>
+                      <m:t>⁡</m:t>
+                    </m:r>
+                    <m:r>
+                      <w:rPr>
+                        <w:rFonts w:ascii="Cambria Math" w:eastAsiaTheme="minorEastAsia" w:hAnsi="Cambria Math"/>
+                      </w:rPr>
+                      <m:t>(XR)</m:t>
+                    </m:r>
+                  </m:e>
+                </m:mr>
+                <m:mr>
+                  <m:e>
+                    <m:r>
+                      <w:rPr>
+                        <w:rFonts w:ascii="Cambria Math" w:eastAsiaTheme="minorEastAsia" w:hAnsi="Cambria Math"/>
+                      </w:rPr>
+                      <m:t>0</m:t>
+                    </m:r>
+                  </m:e>
+                  <m:e>
+                    <m:r>
+                      <m:rPr>
+                        <m:sty m:val="p"/>
+                      </m:rPr>
+                      <w:rPr>
+                        <w:rFonts w:ascii="Cambria Math" w:eastAsiaTheme="minorEastAsia" w:hAnsi="Cambria Math"/>
+                      </w:rPr>
+                      <m:t>sin⁡</m:t>
+                    </m:r>
+                    <m:r>
+                      <w:rPr>
+                        <w:rFonts w:ascii="Cambria Math" w:eastAsiaTheme="minorEastAsia" w:hAnsi="Cambria Math"/>
+                      </w:rPr>
+                      <m:t>(XR)</m:t>
+                    </m:r>
+                  </m:e>
+                  <m:e>
+                    <m:r>
+                      <m:rPr>
+                        <m:sty m:val="p"/>
+                      </m:rPr>
+                      <w:rPr>
+                        <w:rFonts w:ascii="Cambria Math" w:eastAsiaTheme="minorEastAsia" w:hAnsi="Cambria Math"/>
+                      </w:rPr>
+                      <m:t>cos⁡</m:t>
+                    </m:r>
+                    <m:r>
+                      <w:rPr>
+                        <w:rFonts w:ascii="Cambria Math" w:eastAsiaTheme="minorEastAsia" w:hAnsi="Cambria Math"/>
+                      </w:rPr>
+                      <m:t>(XR)</m:t>
+                    </m:r>
+                  </m:e>
+                </m:mr>
+              </m:m>
+            </m:e>
+          </m:d>
+        </m:oMath>
+      </m:oMathPara>
+    </w:p>
+    <w:p>
+      <w:pPr>
+        <w:jc w:val="both"/>
+        <w:rPr>
+          <w:rFonts w:eastAsiaTheme="minorEastAsia"/>
+        </w:rPr>
+      </w:pPr>
+      <m:oMathPara>
+        <m:oMath>
+          <m:sSub>
+            <m:sSubPr>
+              <m:ctrlPr>
+                <w:rPr>
+                  <w:rFonts w:ascii="Cambria Math" w:eastAsiaTheme="minorEastAsia" w:hAnsi="Cambria Math"/>
+                  <w:i/>
+                </w:rPr>
+              </m:ctrlPr>
+            </m:sSubPr>
+            <m:e>
+              <m:r>
+                <w:rPr>
+                  <w:rFonts w:ascii="Cambria Math" w:eastAsiaTheme="minorEastAsia" w:hAnsi="Cambria Math"/>
+                </w:rPr>
+                <m:t>R</m:t>
+              </m:r>
+            </m:e>
+            <m:sub>
+              <m:r>
+                <w:rPr>
+                  <w:rFonts w:ascii="Cambria Math" w:eastAsiaTheme="minorEastAsia" w:hAnsi="Cambria Math"/>
+                </w:rPr>
+                <m:t>y</m:t>
+              </m:r>
+            </m:sub>
+          </m:sSub>
+          <m:r>
+            <w:rPr>
+              <w:rFonts w:ascii="Cambria Math" w:eastAsiaTheme="minorEastAsia" w:hAnsi="Cambria Math"/>
+            </w:rPr>
+            <m:t>=</m:t>
+          </m:r>
+          <m:d>
+            <m:dPr>
+              <m:begChr m:val="["/>
+              <m:endChr m:val="]"/>
+              <m:ctrlPr>
+                <w:rPr>
+                  <w:rFonts w:ascii="Cambria Math" w:eastAsiaTheme="minorEastAsia" w:hAnsi="Cambria Math"/>
+                  <w:i/>
+                </w:rPr>
+              </m:ctrlPr>
+            </m:dPr>
+            <m:e>
+              <m:m>
+                <m:mPr>
+                  <m:mcs>
+                    <m:mc>
+                      <m:mcPr>
+                        <m:count m:val="3"/>
+                        <m:mcJc m:val="center"/>
+                      </m:mcPr>
+                    </m:mc>
+                  </m:mcs>
+                  <m:ctrlPr>
+                    <w:rPr>
+                      <w:rFonts w:ascii="Cambria Math" w:eastAsiaTheme="minorEastAsia" w:hAnsi="Cambria Math"/>
+                      <w:i/>
+                    </w:rPr>
+                  </m:ctrlPr>
+                </m:mPr>
+                <m:mr>
+                  <m:e>
+                    <m:r>
+                      <m:rPr>
+                        <m:sty m:val="p"/>
+                      </m:rPr>
+                      <w:rPr>
+                        <w:rFonts w:ascii="Cambria Math" w:eastAsiaTheme="minorEastAsia" w:hAnsi="Cambria Math"/>
+                      </w:rPr>
+                      <m:t>cos⁡</m:t>
+                    </m:r>
+                    <m:r>
+                      <w:rPr>
+                        <w:rFonts w:ascii="Cambria Math" w:eastAsiaTheme="minorEastAsia" w:hAnsi="Cambria Math"/>
+                      </w:rPr>
+                      <m:t>(</m:t>
+                    </m:r>
+                    <m:r>
+                      <w:rPr>
+                        <w:rFonts w:ascii="Cambria Math" w:eastAsiaTheme="minorEastAsia" w:hAnsi="Cambria Math"/>
+                      </w:rPr>
+                      <m:t>YP</m:t>
+                    </m:r>
+                    <m:r>
+                      <w:rPr>
+                        <w:rFonts w:ascii="Cambria Math" w:eastAsiaTheme="minorEastAsia" w:hAnsi="Cambria Math"/>
+                      </w:rPr>
+                      <m:t>)</m:t>
+                    </m:r>
+                  </m:e>
+                  <m:e>
+                    <m:r>
+                      <w:rPr>
+                        <w:rFonts w:ascii="Cambria Math" w:eastAsiaTheme="minorEastAsia" w:hAnsi="Cambria Math"/>
+                      </w:rPr>
+                      <m:t>0</m:t>
+                    </m:r>
+                  </m:e>
+                  <m:e>
+                    <m:r>
+                      <m:rPr>
+                        <m:sty m:val="p"/>
+                      </m:rPr>
+                      <w:rPr>
+                        <w:rFonts w:ascii="Cambria Math" w:eastAsiaTheme="minorEastAsia" w:hAnsi="Cambria Math"/>
+                      </w:rPr>
+                      <m:t>sin⁡</m:t>
+                    </m:r>
+                    <m:r>
+                      <w:rPr>
+                        <w:rFonts w:ascii="Cambria Math" w:eastAsiaTheme="minorEastAsia" w:hAnsi="Cambria Math"/>
+                      </w:rPr>
+                      <m:t>(YP)</m:t>
+                    </m:r>
+                  </m:e>
+                </m:mr>
+                <m:mr>
+                  <m:e>
+                    <m:r>
+                      <w:rPr>
+                        <w:rFonts w:ascii="Cambria Math" w:eastAsiaTheme="minorEastAsia" w:hAnsi="Cambria Math"/>
+                      </w:rPr>
+                      <m:t>0</m:t>
+                    </m:r>
+                  </m:e>
+                  <m:e>
+                    <m:r>
+                      <m:rPr>
+                        <m:sty m:val="p"/>
+                      </m:rPr>
+                      <w:rPr>
+                        <w:rFonts w:ascii="Cambria Math" w:eastAsiaTheme="minorEastAsia" w:hAnsi="Cambria Math"/>
+                      </w:rPr>
+                      <m:t>1</m:t>
+                    </m:r>
+                  </m:e>
+                  <m:e>
+                    <m:r>
+                      <m:rPr>
+                        <m:sty m:val="p"/>
+                      </m:rPr>
+                      <w:rPr>
+                        <w:rFonts w:ascii="Cambria Math" w:eastAsiaTheme="minorEastAsia" w:hAnsi="Cambria Math"/>
+                      </w:rPr>
+                      <m:t>0</m:t>
+                    </m:r>
+                  </m:e>
+                </m:mr>
+                <m:mr>
+                  <m:e>
+                    <m:r>
+                      <m:rPr>
+                        <m:sty m:val="p"/>
+                      </m:rPr>
+                      <w:rPr>
+                        <w:rFonts w:ascii="Cambria Math" w:eastAsiaTheme="minorEastAsia" w:hAnsi="Cambria Math"/>
+                      </w:rPr>
+                      <m:t>-</m:t>
+                    </m:r>
+                    <m:r>
+                      <m:rPr>
+                        <m:sty m:val="p"/>
+                      </m:rPr>
+                      <w:rPr>
+                        <w:rFonts w:ascii="Cambria Math" w:eastAsiaTheme="minorEastAsia" w:hAnsi="Cambria Math"/>
+                      </w:rPr>
+                      <m:t>sin⁡</m:t>
+                    </m:r>
+                    <m:r>
+                      <w:rPr>
+                        <w:rFonts w:ascii="Cambria Math" w:eastAsiaTheme="minorEastAsia" w:hAnsi="Cambria Math"/>
+                      </w:rPr>
+                      <m:t>(YP)</m:t>
+                    </m:r>
+                  </m:e>
+                  <m:e>
+                    <m:r>
+                      <m:rPr>
+                        <m:sty m:val="p"/>
+                      </m:rPr>
+                      <w:rPr>
+                        <w:rFonts w:ascii="Cambria Math" w:eastAsiaTheme="minorEastAsia" w:hAnsi="Cambria Math"/>
+                      </w:rPr>
+                      <m:t>0</m:t>
+                    </m:r>
+                  </m:e>
+                  <m:e>
+                    <m:r>
+                      <m:rPr>
+                        <m:sty m:val="p"/>
+                      </m:rPr>
+                      <w:rPr>
+                        <w:rFonts w:ascii="Cambria Math" w:eastAsiaTheme="minorEastAsia" w:hAnsi="Cambria Math"/>
+                      </w:rPr>
+                      <m:t>cos⁡</m:t>
+                    </m:r>
+                    <m:r>
+                      <w:rPr>
+                        <w:rFonts w:ascii="Cambria Math" w:eastAsiaTheme="minorEastAsia" w:hAnsi="Cambria Math"/>
+                      </w:rPr>
+                      <m:t>(YP)</m:t>
+                    </m:r>
+                  </m:e>
+                </m:mr>
+              </m:m>
+            </m:e>
+          </m:d>
+        </m:oMath>
+      </m:oMathPara>
+    </w:p>
+    <w:p>
+      <w:pPr>
+        <w:jc w:val="both"/>
+        <w:rPr>
+          <w:rFonts w:eastAsiaTheme="minorEastAsia"/>
+        </w:rPr>
+      </w:pPr>
+      <m:oMathPara>
+        <m:oMath>
+          <m:sSub>
+            <m:sSubPr>
+              <m:ctrlPr>
+                <w:rPr>
+                  <w:rFonts w:ascii="Cambria Math" w:eastAsiaTheme="minorEastAsia" w:hAnsi="Cambria Math"/>
+                  <w:i/>
+                </w:rPr>
+              </m:ctrlPr>
+            </m:sSubPr>
+            <m:e>
+              <m:r>
+                <w:rPr>
+                  <w:rFonts w:ascii="Cambria Math" w:eastAsiaTheme="minorEastAsia" w:hAnsi="Cambria Math"/>
+                </w:rPr>
+                <m:t>R</m:t>
+              </m:r>
+            </m:e>
+            <m:sub>
+              <m:r>
+                <w:rPr>
+                  <w:rFonts w:ascii="Cambria Math" w:eastAsiaTheme="minorEastAsia" w:hAnsi="Cambria Math"/>
+                </w:rPr>
+                <m:t>z</m:t>
+              </m:r>
+            </m:sub>
+          </m:sSub>
+          <m:r>
+            <w:rPr>
+              <w:rFonts w:ascii="Cambria Math" w:eastAsiaTheme="minorEastAsia" w:hAnsi="Cambria Math"/>
+            </w:rPr>
+            <m:t>=</m:t>
+          </m:r>
+          <m:d>
+            <m:dPr>
+              <m:begChr m:val="["/>
+              <m:endChr m:val="]"/>
+              <m:ctrlPr>
+                <w:rPr>
+                  <w:rFonts w:ascii="Cambria Math" w:eastAsiaTheme="minorEastAsia" w:hAnsi="Cambria Math"/>
+                  <w:i/>
+                </w:rPr>
+              </m:ctrlPr>
+            </m:dPr>
+            <m:e>
+              <m:m>
+                <m:mPr>
+                  <m:mcs>
+                    <m:mc>
+                      <m:mcPr>
+                        <m:count m:val="3"/>
+                        <m:mcJc m:val="center"/>
+                      </m:mcPr>
+                    </m:mc>
+                  </m:mcs>
+                  <m:ctrlPr>
+                    <w:rPr>
+                      <w:rFonts w:ascii="Cambria Math" w:eastAsiaTheme="minorEastAsia" w:hAnsi="Cambria Math"/>
+                      <w:i/>
+                    </w:rPr>
+                  </m:ctrlPr>
+                </m:mPr>
+                <m:mr>
+                  <m:e>
+                    <m:r>
+                      <m:rPr>
+                        <m:sty m:val="p"/>
+                      </m:rPr>
+                      <w:rPr>
+                        <w:rFonts w:ascii="Cambria Math" w:eastAsiaTheme="minorEastAsia" w:hAnsi="Cambria Math"/>
+                      </w:rPr>
+                      <m:t>cos⁡</m:t>
+                    </m:r>
+                    <m:r>
+                      <w:rPr>
+                        <w:rFonts w:ascii="Cambria Math" w:eastAsiaTheme="minorEastAsia" w:hAnsi="Cambria Math"/>
+                      </w:rPr>
+                      <m:t>(</m:t>
+                    </m:r>
+                    <m:r>
+                      <w:rPr>
+                        <w:rFonts w:ascii="Cambria Math" w:eastAsiaTheme="minorEastAsia" w:hAnsi="Cambria Math"/>
+                      </w:rPr>
+                      <m:t>ZY</m:t>
+                    </m:r>
+                    <m:r>
+                      <w:rPr>
+                        <w:rFonts w:ascii="Cambria Math" w:eastAsiaTheme="minorEastAsia" w:hAnsi="Cambria Math"/>
+                      </w:rPr>
+                      <m:t>)</m:t>
+                    </m:r>
+                  </m:e>
+                  <m:e>
+                    <m:r>
+                      <m:rPr>
+                        <m:sty m:val="p"/>
+                      </m:rPr>
+                      <w:rPr>
+                        <w:rFonts w:ascii="Cambria Math" w:eastAsiaTheme="minorEastAsia" w:hAnsi="Cambria Math"/>
+                      </w:rPr>
+                      <m:t>-</m:t>
+                    </m:r>
+                    <m:r>
+                      <m:rPr>
+                        <m:sty m:val="p"/>
+                      </m:rPr>
+                      <w:rPr>
+                        <w:rFonts w:ascii="Cambria Math" w:eastAsiaTheme="minorEastAsia" w:hAnsi="Cambria Math"/>
+                      </w:rPr>
+                      <m:t>sin⁡</m:t>
+                    </m:r>
+                    <m:r>
+                      <w:rPr>
+                        <w:rFonts w:ascii="Cambria Math" w:eastAsiaTheme="minorEastAsia" w:hAnsi="Cambria Math"/>
+                      </w:rPr>
+                      <m:t>(ZY)</m:t>
+                    </m:r>
+                  </m:e>
+                  <m:e>
+                    <m:r>
+                      <m:rPr>
+                        <m:sty m:val="p"/>
+                      </m:rPr>
+                      <w:rPr>
+                        <w:rFonts w:ascii="Cambria Math" w:eastAsiaTheme="minorEastAsia" w:hAnsi="Cambria Math"/>
+                      </w:rPr>
+                      <m:t>0</m:t>
+                    </m:r>
+                  </m:e>
+                </m:mr>
+                <m:mr>
+                  <m:e>
+                    <m:r>
+                      <m:rPr>
+                        <m:sty m:val="p"/>
+                      </m:rPr>
+                      <w:rPr>
+                        <w:rFonts w:ascii="Cambria Math" w:eastAsiaTheme="minorEastAsia" w:hAnsi="Cambria Math"/>
+                      </w:rPr>
+                      <m:t>sin⁡</m:t>
+                    </m:r>
+                    <m:r>
+                      <w:rPr>
+                        <w:rFonts w:ascii="Cambria Math" w:eastAsiaTheme="minorEastAsia" w:hAnsi="Cambria Math"/>
+                      </w:rPr>
+                      <m:t>(</m:t>
+                    </m:r>
+                    <m:r>
+                      <w:rPr>
+                        <w:rFonts w:ascii="Cambria Math" w:eastAsiaTheme="minorEastAsia" w:hAnsi="Cambria Math"/>
+                      </w:rPr>
+                      <m:t>ZY</m:t>
+                    </m:r>
+                    <m:r>
+                      <w:rPr>
+                        <w:rFonts w:ascii="Cambria Math" w:eastAsiaTheme="minorEastAsia" w:hAnsi="Cambria Math"/>
+                      </w:rPr>
+                      <m:t>)</m:t>
+                    </m:r>
+                  </m:e>
+                  <m:e>
+                    <m:r>
+                      <m:rPr>
+                        <m:sty m:val="p"/>
+                      </m:rPr>
+                      <w:rPr>
+                        <w:rFonts w:ascii="Cambria Math" w:eastAsiaTheme="minorEastAsia" w:hAnsi="Cambria Math"/>
+                      </w:rPr>
+                      <m:t>cos⁡</m:t>
+                    </m:r>
+                    <m:r>
+                      <w:rPr>
+                        <w:rFonts w:ascii="Cambria Math" w:eastAsiaTheme="minorEastAsia" w:hAnsi="Cambria Math"/>
+                      </w:rPr>
+                      <m:t>(ZY)</m:t>
+                    </m:r>
+                  </m:e>
+                  <m:e>
+                    <m:r>
+                      <m:rPr>
+                        <m:sty m:val="p"/>
+                      </m:rPr>
+                      <w:rPr>
+                        <w:rFonts w:ascii="Cambria Math" w:eastAsiaTheme="minorEastAsia" w:hAnsi="Cambria Math"/>
+                      </w:rPr>
+                      <m:t>0</m:t>
+                    </m:r>
+                  </m:e>
+                </m:mr>
+                <m:mr>
+                  <m:e>
+                    <m:r>
+                      <w:rPr>
+                        <w:rFonts w:ascii="Cambria Math" w:eastAsiaTheme="minorEastAsia" w:hAnsi="Cambria Math"/>
+                      </w:rPr>
+                      <m:t>0</m:t>
+                    </m:r>
+                  </m:e>
+                  <m:e>
+                    <m:r>
+                      <m:rPr>
+                        <m:sty m:val="p"/>
+                      </m:rPr>
+                      <w:rPr>
+                        <w:rFonts w:ascii="Cambria Math" w:eastAsiaTheme="minorEastAsia" w:hAnsi="Cambria Math"/>
+                      </w:rPr>
+                      <m:t>0</m:t>
+                    </m:r>
+                  </m:e>
+                  <m:e>
+                    <m:r>
+                      <m:rPr>
+                        <m:sty m:val="p"/>
+                      </m:rPr>
+                      <w:rPr>
+                        <w:rFonts w:ascii="Cambria Math" w:eastAsiaTheme="minorEastAsia" w:hAnsi="Cambria Math"/>
+                      </w:rPr>
+                      <m:t>1</m:t>
+                    </m:r>
+                  </m:e>
+                </m:mr>
+              </m:m>
+            </m:e>
+          </m:d>
+        </m:oMath>
+      </m:oMathPara>
+    </w:p>
+    <w:p>
+      <w:pPr>
+        <w:jc w:val="both"/>
+        <w:rPr>
+          <w:rFonts w:eastAsiaTheme="minorEastAsia"/>
+        </w:rPr>
+      </w:pPr>
+      <m:oMathPara>
+        <m:oMath>
+          <m:r>
+            <w:rPr>
+              <w:rFonts w:ascii="Cambria Math" w:eastAsiaTheme="minorEastAsia" w:hAnsi="Cambria Math"/>
+            </w:rPr>
+            <m:t>R=</m:t>
+          </m:r>
+          <m:sSub>
+            <m:sSubPr>
+              <m:ctrlPr>
+                <w:rPr>
+                  <w:rFonts w:ascii="Cambria Math" w:eastAsiaTheme="minorEastAsia" w:hAnsi="Cambria Math"/>
+                  <w:i/>
+                </w:rPr>
+              </m:ctrlPr>
+            </m:sSubPr>
+            <m:e>
+              <m:r>
+                <w:rPr>
+                  <w:rFonts w:ascii="Cambria Math" w:eastAsiaTheme="minorEastAsia" w:hAnsi="Cambria Math"/>
+                </w:rPr>
+                <m:t>R</m:t>
+              </m:r>
+            </m:e>
+            <m:sub>
+              <m:r>
+                <w:rPr>
+                  <w:rFonts w:ascii="Cambria Math" w:eastAsiaTheme="minorEastAsia" w:hAnsi="Cambria Math"/>
+                </w:rPr>
+                <m:t>x</m:t>
+              </m:r>
+            </m:sub>
+          </m:sSub>
+          <m:r>
+            <w:rPr>
+              <w:rFonts w:ascii="Cambria Math" w:eastAsiaTheme="minorEastAsia" w:hAnsi="Cambria Math"/>
+            </w:rPr>
+            <m:t>*</m:t>
+          </m:r>
+          <m:sSub>
+            <m:sSubPr>
+              <m:ctrlPr>
+                <w:rPr>
+                  <w:rFonts w:ascii="Cambria Math" w:eastAsiaTheme="minorEastAsia" w:hAnsi="Cambria Math"/>
+                  <w:i/>
+                </w:rPr>
+              </m:ctrlPr>
+            </m:sSubPr>
+            <m:e>
+              <m:r>
+                <w:rPr>
+                  <w:rFonts w:ascii="Cambria Math" w:eastAsiaTheme="minorEastAsia" w:hAnsi="Cambria Math"/>
+                </w:rPr>
+                <m:t>R</m:t>
+              </m:r>
+            </m:e>
+            <m:sub>
+              <m:r>
+                <w:rPr>
+                  <w:rFonts w:ascii="Cambria Math" w:eastAsiaTheme="minorEastAsia" w:hAnsi="Cambria Math"/>
+                </w:rPr>
+                <m:t>y</m:t>
+              </m:r>
+            </m:sub>
+          </m:sSub>
+          <m:r>
+            <w:rPr>
+              <w:rFonts w:ascii="Cambria Math" w:eastAsiaTheme="minorEastAsia" w:hAnsi="Cambria Math"/>
+            </w:rPr>
+            <m:t>*</m:t>
+          </m:r>
+          <m:sSub>
+            <m:sSubPr>
+              <m:ctrlPr>
+                <w:rPr>
+                  <w:rFonts w:ascii="Cambria Math" w:eastAsiaTheme="minorEastAsia" w:hAnsi="Cambria Math"/>
+                  <w:i/>
+                </w:rPr>
+              </m:ctrlPr>
+            </m:sSubPr>
+            <m:e>
+              <m:r>
+                <w:rPr>
+                  <w:rFonts w:ascii="Cambria Math" w:eastAsiaTheme="minorEastAsia" w:hAnsi="Cambria Math"/>
+                </w:rPr>
+                <m:t>R</m:t>
+              </m:r>
+            </m:e>
+            <m:sub>
+              <m:r>
+                <w:rPr>
+                  <w:rFonts w:ascii="Cambria Math" w:eastAsiaTheme="minorEastAsia" w:hAnsi="Cambria Math"/>
+                </w:rPr>
+                <m:t>z</m:t>
+              </m:r>
+            </m:sub>
+          </m:sSub>
+        </m:oMath>
+      </m:oMathPara>
+    </w:p>
+    <w:p>
+      <w:pPr>
+        <w:jc w:val="both"/>
+        <w:rPr>
+          <w:rFonts w:eastAsiaTheme="minorEastAsia"/>
+        </w:rPr>
+      </w:pPr>
+      <w:r>
+        <w:rPr>
+          <w:rFonts w:eastAsiaTheme="minorEastAsia"/>
+        </w:rPr>
+        <w:t>The base position can then be expressed as:</w:t>
+      </w:r>
+    </w:p>
+    <w:p>
+      <w:pPr>
+        <w:jc w:val="both"/>
+        <w:rPr>
+          <w:rFonts w:eastAsiaTheme="minorEastAsia"/>
+        </w:rPr>
+      </w:pPr>
+      <m:oMathPara>
+        <m:oMath>
+          <m:r>
+            <w:rPr>
+              <w:rFonts w:ascii="Cambria Math" w:eastAsiaTheme="minorEastAsia" w:hAnsi="Cambria Math"/>
+            </w:rPr>
+            <m:t xml:space="preserve">base= </m:t>
+          </m:r>
+          <m:d>
+            <m:dPr>
+              <m:begChr m:val="["/>
+              <m:endChr m:val="]"/>
+              <m:ctrlPr>
+                <w:rPr>
+                  <w:rFonts w:ascii="Cambria Math" w:eastAsiaTheme="minorEastAsia" w:hAnsi="Cambria Math"/>
+                  <w:i/>
+                </w:rPr>
+              </m:ctrlPr>
+            </m:dPr>
+            <m:e>
+              <m:m>
+                <m:mPr>
+                  <m:mcs>
+                    <m:mc>
+                      <m:mcPr>
+                        <m:count m:val="2"/>
+                        <m:mcJc m:val="center"/>
+                      </m:mcPr>
+                    </m:mc>
+                  </m:mcs>
+                  <m:ctrlPr>
+                    <w:rPr>
+                      <w:rFonts w:ascii="Cambria Math" w:eastAsiaTheme="minorEastAsia" w:hAnsi="Cambria Math"/>
+                      <w:i/>
+                    </w:rPr>
+                  </m:ctrlPr>
+                </m:mPr>
+                <m:mr>
+                  <m:e>
+                    <m:r>
+                      <w:rPr>
+                        <w:rFonts w:ascii="Cambria Math" w:eastAsiaTheme="minorEastAsia" w:hAnsi="Cambria Math"/>
+                      </w:rPr>
+                      <m:t>R</m:t>
+                    </m:r>
+                  </m:e>
+                  <m:e>
+                    <m:r>
+                      <w:rPr>
+                        <w:rFonts w:ascii="Cambria Math" w:eastAsiaTheme="minorEastAsia" w:hAnsi="Cambria Math"/>
+                      </w:rPr>
+                      <m:t>T</m:t>
+                    </m:r>
+                  </m:e>
+                </m:mr>
+                <m:mr>
+                  <m:e>
+                    <m:r>
+                      <w:rPr>
+                        <w:rFonts w:ascii="Cambria Math" w:eastAsiaTheme="minorEastAsia" w:hAnsi="Cambria Math"/>
+                      </w:rPr>
+                      <m:t>Z</m:t>
+                    </m:r>
+                  </m:e>
+                  <m:e>
+                    <m:r>
+                      <w:rPr>
+                        <w:rFonts w:ascii="Cambria Math" w:eastAsiaTheme="minorEastAsia" w:hAnsi="Cambria Math"/>
+                      </w:rPr>
+                      <m:t>1</m:t>
+                    </m:r>
+                  </m:e>
+                </m:mr>
+              </m:m>
+            </m:e>
+          </m:d>
+        </m:oMath>
+      </m:oMathPara>
+    </w:p>
+    <w:p>
+      <w:pPr>
+        <w:jc w:val="both"/>
+        <w:rPr>
+          <w:rFonts w:eastAsiaTheme="minorEastAsia"/>
+        </w:rPr>
+      </w:pPr>
+      <w:r>
+        <w:rPr>
+          <w:rFonts w:eastAsiaTheme="minorEastAsia"/>
+        </w:rPr>
+        <w:t>Where:</w:t>
+      </w:r>
+    </w:p>
+    <w:p>
+      <w:pPr>
+        <w:jc w:val="both"/>
+        <w:rPr>
+          <w:rFonts w:eastAsiaTheme="minorEastAsia"/>
+        </w:rPr>
+      </w:pPr>
+      <m:oMathPara>
+        <m:oMath>
+          <m:r>
+            <w:rPr>
+              <w:rFonts w:ascii="Cambria Math" w:eastAsiaTheme="minorEastAsia" w:hAnsi="Cambria Math"/>
+            </w:rPr>
+            <m:t xml:space="preserve">T= </m:t>
+          </m:r>
+          <m:d>
+            <m:dPr>
+              <m:begChr m:val="["/>
+              <m:endChr m:val="]"/>
+              <m:ctrlPr>
+                <w:rPr>
+                  <w:rFonts w:ascii="Cambria Math" w:eastAsiaTheme="minorEastAsia" w:hAnsi="Cambria Math"/>
+                  <w:i/>
+                </w:rPr>
+              </m:ctrlPr>
+            </m:dPr>
+            <m:e>
+              <m:m>
+                <m:mPr>
+                  <m:mcs>
+                    <m:mc>
+                      <m:mcPr>
+                        <m:count m:val="1"/>
+                        <m:mcJc m:val="center"/>
+                      </m:mcPr>
+                    </m:mc>
+                  </m:mcs>
+                  <m:ctrlPr>
+                    <w:rPr>
+                      <w:rFonts w:ascii="Cambria Math" w:eastAsiaTheme="minorEastAsia" w:hAnsi="Cambria Math"/>
+                      <w:i/>
+                    </w:rPr>
+                  </m:ctrlPr>
+                </m:mPr>
+                <m:mr>
+                  <m:e>
+                    <m:r>
+                      <w:rPr>
+                        <w:rFonts w:ascii="Cambria Math" w:eastAsiaTheme="minorEastAsia" w:hAnsi="Cambria Math"/>
+                      </w:rPr>
+                      <m:t>X</m:t>
+                    </m:r>
+                  </m:e>
+                </m:mr>
+                <m:mr>
+                  <m:e>
+                    <m:r>
+                      <w:rPr>
+                        <w:rFonts w:ascii="Cambria Math" w:eastAsiaTheme="minorEastAsia" w:hAnsi="Cambria Math"/>
+                      </w:rPr>
+                      <m:t>Y</m:t>
+                    </m:r>
+                  </m:e>
+                </m:mr>
+                <m:mr>
+                  <m:e>
+                    <m:r>
+                      <w:rPr>
+                        <w:rFonts w:ascii="Cambria Math" w:eastAsiaTheme="minorEastAsia" w:hAnsi="Cambria Math"/>
+                      </w:rPr>
+                      <m:t>Z</m:t>
+                    </m:r>
+                  </m:e>
+                </m:mr>
+              </m:m>
+            </m:e>
+          </m:d>
+        </m:oMath>
+      </m:oMathPara>
+    </w:p>
+    <w:p>
+      <w:pPr>
+        <w:rPr>
+          <w:rFonts w:eastAsiaTheme="minorEastAsia"/>
+        </w:rPr>
+      </w:pPr>
+      <m:oMathPara>
+        <m:oMath>
+          <m:r>
+            <w:rPr>
+              <w:rFonts w:ascii="Cambria Math" w:eastAsiaTheme="minorEastAsia" w:hAnsi="Cambria Math"/>
+            </w:rPr>
+            <m:t xml:space="preserve">Z= </m:t>
+          </m:r>
+          <m:d>
+            <m:dPr>
+              <m:begChr m:val="["/>
+              <m:endChr m:val="]"/>
+              <m:ctrlPr>
+                <w:rPr>
+                  <w:rFonts w:ascii="Cambria Math" w:eastAsiaTheme="minorEastAsia" w:hAnsi="Cambria Math"/>
+                  <w:i/>
+                </w:rPr>
+              </m:ctrlPr>
+            </m:dPr>
+            <m:e>
+              <m:m>
+                <m:mPr>
+                  <m:mcs>
+                    <m:mc>
+                      <m:mcPr>
+                        <m:count m:val="3"/>
+                        <m:mcJc m:val="center"/>
+                      </m:mcPr>
+                    </m:mc>
+                  </m:mcs>
+                  <m:ctrlPr>
+                    <w:rPr>
+                      <w:rFonts w:ascii="Cambria Math" w:eastAsiaTheme="minorEastAsia" w:hAnsi="Cambria Math"/>
+                      <w:i/>
+                    </w:rPr>
+                  </m:ctrlPr>
+                </m:mPr>
+                <m:mr>
+                  <m:e>
+                    <m:r>
+                      <w:rPr>
+                        <w:rFonts w:ascii="Cambria Math" w:eastAsiaTheme="minorEastAsia" w:hAnsi="Cambria Math"/>
+                      </w:rPr>
+                      <m:t>0</m:t>
+                    </m:r>
+                  </m:e>
+                  <m:e>
+                    <m:r>
+                      <w:rPr>
+                        <w:rFonts w:ascii="Cambria Math" w:eastAsiaTheme="minorEastAsia" w:hAnsi="Cambria Math"/>
+                      </w:rPr>
+                      <m:t>0</m:t>
+                    </m:r>
+                  </m:e>
+                  <m:e>
+                    <m:r>
+                      <w:rPr>
+                        <w:rFonts w:ascii="Cambria Math" w:eastAsiaTheme="minorEastAsia" w:hAnsi="Cambria Math"/>
+                      </w:rPr>
+                      <m:t>0</m:t>
+                    </m:r>
+                  </m:e>
+                </m:mr>
+              </m:m>
+            </m:e>
+          </m:d>
+        </m:oMath>
+      </m:oMathPara>
+    </w:p>
+    <w:p>
+      <w:pPr>
+        <w:jc w:val="both"/>
+        <w:rPr>
+          <w:rFonts w:eastAsiaTheme="minorEastAsia"/>
+        </w:rPr>
+      </w:pPr>
+      <w:r>
+        <w:rPr>
+          <w:rFonts w:eastAsiaTheme="minorEastAsia"/>
+        </w:rPr>
+        <w:t>Finally, we can say that the position of the end effector relative to the world frame can be given by:</w:t>
+      </w:r>
+    </w:p>
+    <w:p>
+      <w:pPr>
+        <w:rPr>
+          <w:rFonts w:eastAsiaTheme="minorEastAsia"/>
+        </w:rPr>
+      </w:pPr>
+      <m:oMathPara>
+        <m:oMath>
+          <m:sSub>
+            <m:sSubPr>
+              <m:ctrlPr>
+                <w:rPr>
+                  <w:rFonts w:ascii="Cambria Math" w:eastAsiaTheme="minorEastAsia" w:hAnsi="Cambria Math"/>
+                  <w:i/>
+                </w:rPr>
+              </m:ctrlPr>
+            </m:sSubPr>
+            <m:e>
+              <m:r>
+                <w:rPr>
+                  <w:rFonts w:ascii="Cambria Math" w:eastAsiaTheme="minorEastAsia" w:hAnsi="Cambria Math"/>
+                </w:rPr>
+                <m:t>T</m:t>
+              </m:r>
+            </m:e>
+            <m:sub>
+              <m:r>
+                <w:rPr>
+                  <w:rFonts w:ascii="Cambria Math" w:eastAsiaTheme="minorEastAsia" w:hAnsi="Cambria Math"/>
+                </w:rPr>
+                <m:t>E</m:t>
+              </m:r>
+            </m:sub>
+          </m:sSub>
+          <m:r>
+            <w:rPr>
+              <w:rFonts w:ascii="Cambria Math" w:eastAsiaTheme="minorEastAsia" w:hAnsi="Cambria Math"/>
+            </w:rPr>
+            <m:t>=</m:t>
+          </m:r>
+          <m:r>
+            <w:rPr>
+              <w:rFonts w:ascii="Cambria Math" w:eastAsiaTheme="minorEastAsia" w:hAnsi="Cambria Math"/>
+            </w:rPr>
+            <m:t>base*</m:t>
+          </m:r>
+          <m:d>
+            <m:dPr>
+              <m:ctrlPr>
+                <w:rPr>
+                  <w:rFonts w:ascii="Cambria Math" w:eastAsiaTheme="minorEastAsia" w:hAnsi="Cambria Math"/>
+                  <w:i/>
+                </w:rPr>
+              </m:ctrlPr>
+            </m:dPr>
+            <m:e>
+              <m:nary>
+                <m:naryPr>
+                  <m:chr m:val="∏"/>
+                  <m:limLoc m:val="undOvr"/>
+                  <m:ctrlPr>
+                    <w:rPr>
+                      <w:rFonts w:ascii="Cambria Math" w:eastAsiaTheme="minorEastAsia" w:hAnsi="Cambria Math"/>
+                      <w:i/>
+                    </w:rPr>
+                  </m:ctrlPr>
+                </m:naryPr>
+                <m:sub>
+                  <m:r>
+                    <w:rPr>
+                      <w:rFonts w:ascii="Cambria Math" w:eastAsiaTheme="minorEastAsia" w:hAnsi="Cambria Math"/>
+                    </w:rPr>
+                    <m:t>n=1</m:t>
+                  </m:r>
+                </m:sub>
+                <m:sup>
+                  <m:r>
+                    <w:rPr>
+                      <w:rFonts w:ascii="Cambria Math" w:eastAsiaTheme="minorEastAsia" w:hAnsi="Cambria Math"/>
+                    </w:rPr>
+                    <m:t>7</m:t>
+                  </m:r>
+                </m:sup>
+                <m:e>
+                  <m:sSub>
+                    <m:sSubPr>
+                      <m:ctrlPr>
+                        <w:rPr>
+                          <w:rFonts w:ascii="Cambria Math" w:eastAsiaTheme="minorEastAsia" w:hAnsi="Cambria Math"/>
+                          <w:i/>
+                        </w:rPr>
+                      </m:ctrlPr>
+                    </m:sSubPr>
+                    <m:e>
+                      <m:r>
+                        <w:rPr>
+                          <w:rFonts w:ascii="Cambria Math" w:eastAsiaTheme="minorEastAsia" w:hAnsi="Cambria Math"/>
+                        </w:rPr>
+                        <m:t>A</m:t>
+                      </m:r>
+                    </m:e>
+                    <m:sub>
+                      <m:r>
+                        <w:rPr>
+                          <w:rFonts w:ascii="Cambria Math" w:eastAsiaTheme="minorEastAsia" w:hAnsi="Cambria Math"/>
+                        </w:rPr>
+                        <m:t>n</m:t>
+                      </m:r>
+                    </m:sub>
+                  </m:sSub>
+                </m:e>
+              </m:nary>
+            </m:e>
+          </m:d>
+        </m:oMath>
+      </m:oMathPara>
+    </w:p>
+    <w:p>
+      <w:pPr>
+        <w:rPr>
+          <w:rFonts w:eastAsiaTheme="minorEastAsia"/>
+        </w:rPr>
+      </w:pPr>
+    </w:p>
+    <w:p>
+      <w:pPr>
+        <w:pStyle w:val="Heading1"/>
+        <w:jc w:val="both"/>
+      </w:pPr>
+      <w:r>
+        <w:lastRenderedPageBreak/>
         <w:t>“Robots are increasingly impacting industry, our job and our daily lives in both positive and negative ways”</w:t>
       </w:r>
     </w:p>
@@ -111,75 +3043,156 @@
       <w:r>
         <w:t>).</w:t>
       </w:r>
-    </w:p>
-    <w:p>
-      <w:pPr>
-        <w:pStyle w:val="Heading1"/>
-      </w:pPr>
-      <w:r>
-        <w:t>“how my job may require me to create/integrate/install robots which may result in other people no longer being required to work due to no fault of their own”</w:t>
-      </w:r>
-    </w:p>
-    <w:p>
-      <w:pPr>
-        <w:jc w:val="both"/>
-      </w:pPr>
-      <w:r>
-        <w:t xml:space="preserve">Robotics is a fast-growing field that has the potential to do great, but it is already responsible and will continue being responsible for the loss of jobs. Robotics and AI are inherently skilled at doing a singular task very well, as such creative work has been untouched by robots. With the advances in machine learning we can expect robots to take over even those fields. We can see even in manufacturing, the </w:t>
-      </w:r>
-      <w:r>
-        <w:lastRenderedPageBreak/>
-        <w:t xml:space="preserve">use of robots has already taken jobs, but the act of programming a robot to do a task has been still left to a human worker. </w:t>
-      </w:r>
-      <w:r>
-        <w:t>Gu ́</w:t>
-      </w:r>
-      <w:proofErr w:type="spellStart"/>
-      <w:r>
-        <w:t>erin</w:t>
-      </w:r>
-      <w:proofErr w:type="spellEnd"/>
-      <w:r>
-        <w:t xml:space="preserve"> et al</w:t>
-      </w:r>
-      <w:r>
-        <w:t xml:space="preserve"> show us the advances in manufacturing techniques that lead to robots learning and developing on their own. Essentially kicking out the human worker. As my field centres around robotics I can expect to use techniques as the one expressed by </w:t>
-      </w:r>
-      <w:r>
-        <w:t>Gu ́</w:t>
-      </w:r>
-      <w:proofErr w:type="spellStart"/>
-      <w:r>
-        <w:t>erin</w:t>
-      </w:r>
-      <w:proofErr w:type="spellEnd"/>
-      <w:r>
-        <w:t xml:space="preserve"> et al</w:t>
-      </w:r>
-      <w:r>
-        <w:t xml:space="preserve"> to develop systems that will not require a human touch down the line.</w:t>
-      </w:r>
-    </w:p>
-    <w:p>
-      <w:pPr>
-        <w:jc w:val="both"/>
-      </w:pPr>
-      <w:r>
-        <w:t>Particularly in the field that I will be moving into, military, we see robotics integrating into the military as well. There has been a shift in the capabilities of robotics and as such has already reduced the operator to robot ratio (J</w:t>
-      </w:r>
-      <w:r>
-        <w:t>acoby and Chang, 2008</w:t>
-      </w:r>
-      <w:r>
-        <w:t>). This is a welcome change as it will reduce the number of war fatalities, at least that of our soldiers. It will however displace a lot of the combat personnel, this is something that I will have to consider down the line. Developing robots that will take these jobs will save lives, but I will be taking jobs from people, can I justify it for the greater good.</w:t>
-      </w:r>
-    </w:p>
-    <w:p>
-      <w:pPr>
-        <w:jc w:val="both"/>
-      </w:pPr>
+      <w:r>
+        <w:t xml:space="preserve"> When we do, we can see a new era of prosperity and increased standard of living, leading to very positive changes because of</w:t>
+      </w:r>
       <w:bookmarkStart w:id="0" w:name="_GoBack"/>
       <w:bookmarkEnd w:id="0"/>
+      <w:r>
+        <w:t xml:space="preserve"> robotics.  </w:t>
+      </w:r>
+    </w:p>
+    <w:p>
+      <w:pPr>
+        <w:pStyle w:val="Heading1"/>
+      </w:pPr>
+      <w:r>
+        <w:t>“how my job may require me to create/integrate/install robots which may result in other people no longer being required to work due to no fault of their own”</w:t>
+      </w:r>
+    </w:p>
+    <w:p>
+      <w:pPr>
+        <w:jc w:val="both"/>
+      </w:pPr>
+      <w:r>
+        <w:t xml:space="preserve">Robotics is a fast-growing field that has the potential to do great, but it is already responsible and will continue being responsible for the loss of jobs. Robotics and AI are inherently skilled at doing a singular task very well, as such creative work has been untouched by robots. With the advances in machine </w:t>
+      </w:r>
+      <w:r>
+        <w:lastRenderedPageBreak/>
+        <w:t xml:space="preserve">learning we can expect robots to take over even those fields. We can see even in manufacturing, the use of robots has already taken jobs, but the act of programming a robot to do a task has been still left to a human worker. </w:t>
+      </w:r>
+      <w:r>
+        <w:t>Gu ́</w:t>
+      </w:r>
+      <w:proofErr w:type="spellStart"/>
+      <w:r>
+        <w:t>erin</w:t>
+      </w:r>
+      <w:proofErr w:type="spellEnd"/>
+      <w:r>
+        <w:t xml:space="preserve"> et al</w:t>
+      </w:r>
+      <w:r>
+        <w:t xml:space="preserve"> show us the advances in manufacturing techniques that lead to robots learning and developing on their own. Essentially kicking out the human worker. As my field centres around robotics I can expect to use techniques as the one expressed by </w:t>
+      </w:r>
+      <w:r>
+        <w:t>Gu ́</w:t>
+      </w:r>
+      <w:proofErr w:type="spellStart"/>
+      <w:r>
+        <w:t>erin</w:t>
+      </w:r>
+      <w:proofErr w:type="spellEnd"/>
+      <w:r>
+        <w:t xml:space="preserve"> et al</w:t>
+      </w:r>
+      <w:r>
+        <w:t xml:space="preserve"> to develop systems that will not require a human touch down the line.</w:t>
+      </w:r>
+    </w:p>
+    <w:p>
+      <w:pPr>
+        <w:jc w:val="both"/>
+      </w:pPr>
+      <w:r>
+        <w:t>Particularly in the field that I will be moving into, military, we see robotics integrating into the military as well. There has been a shift in the capabilities of robotics and as such has already reduced the operator to robot ratio (J</w:t>
+      </w:r>
+      <w:r>
+        <w:t>acoby and Chang, 2008</w:t>
+      </w:r>
+      <w:r>
+        <w:t>). This is a welcome change as it will reduce the number of war fatalities, at least that of our soldiers. It will however displace a lot of the combat personnel, this is something that I will have to consider down the line. Developing robots that will take these jobs will save lives, but I will be taking jobs from people, can I justify it for the greater good.</w:t>
+      </w:r>
+      <w:r>
+        <w:t xml:space="preserve"> This is further reinforced by Sharkey (</w:t>
+      </w:r>
+      <w:r>
+        <w:t>Sharkey, 2008</w:t>
+      </w:r>
+      <w:r>
+        <w:t>), where particularly America is further expanding its robot combat force. With new and improved systems that will allow them to make kill decisions themselves. Other than the terrifying thought of killer robots, this further shows that even the military isn’t safe from automation.</w:t>
+      </w:r>
+    </w:p>
+    <w:p>
+      <w:pPr>
+        <w:jc w:val="both"/>
+      </w:pPr>
+      <w:r>
+        <w:t>Automation is taking over all aspects of the market, they are starting to infiltrate all aspects of manufacturing, design and creative works (</w:t>
+      </w:r>
+      <w:proofErr w:type="spellStart"/>
+      <w:r>
+        <w:t>Piva</w:t>
+      </w:r>
+      <w:proofErr w:type="spellEnd"/>
+      <w:r>
+        <w:t xml:space="preserve"> et al., 2017</w:t>
+      </w:r>
+      <w:r>
+        <w:t>). No matter where you turn robotics and automation will play hand. It is inevitable that every job will be one day automated. This is where our roles play a big part. We are the primary developers of automated products. My field will see me taking jobs in whatever field I end up working in.</w:t>
+      </w:r>
+    </w:p>
+    <w:p>
+      <w:pPr>
+        <w:jc w:val="both"/>
+      </w:pPr>
+      <w:r>
+        <w:t>Frey and Osborne (</w:t>
+      </w:r>
+      <w:r>
+        <w:t>Frey and Osborne, 2017</w:t>
+      </w:r>
+      <w:r>
+        <w:t xml:space="preserve">) show us the potential different jobs have of being computerised, aka automated. The list is extensive and to no one’ surprise, telemarketers are ranked as the most likely to be automated. However, this list has a frightening amount of jobs that have more than 90 % chance of being automated (around 170 </w:t>
+      </w:r>
+      <w:proofErr w:type="gramStart"/>
+      <w:r>
+        <w:t>fall</w:t>
+      </w:r>
+      <w:proofErr w:type="gramEnd"/>
+      <w:r>
+        <w:t xml:space="preserve"> in this range) and the total amount that are more than 50% likely, 403. This is a staggering amount of potential computerised jobs</w:t>
+      </w:r>
+      <w:r>
+        <w:t>, one of which being hospitality. Most developed nations move towards service type jobs, which is where we sit. Given the high probability of the hospitality industry being computerised, I can expect to play a role in the reduction of hospitality jobs and the eventually replacement of those already hired.</w:t>
+      </w:r>
+    </w:p>
+    <w:p>
+      <w:pPr>
+        <w:jc w:val="both"/>
+      </w:pPr>
+      <w:r>
+        <w:t xml:space="preserve">Given the large potential for automation in almost all field, we can further expect this list to grow and to have even more jobs fall under potential and actual computerisation. No job is </w:t>
+      </w:r>
+      <w:proofErr w:type="gramStart"/>
+      <w:r>
+        <w:t>safe</w:t>
+      </w:r>
+      <w:proofErr w:type="gramEnd"/>
+      <w:r>
+        <w:t xml:space="preserve"> and they will all fall to automation sooner or later. With that, it is inevitable that one day I will be responsible for the loss of someone’s job, through no fault on their own, due to something that I had created. It is inevitable that one day I will take jobs with my designs</w:t>
+      </w:r>
+      <w:r>
+        <w:t xml:space="preserve"> regardless of what field I work under</w:t>
+      </w:r>
+      <w:r>
+        <w:t xml:space="preserve">. </w:t>
+      </w:r>
+    </w:p>
+    <w:p>
+      <w:pPr>
+        <w:jc w:val="both"/>
+      </w:pPr>
     </w:p>
     <w:p>
       <w:pPr>
@@ -525,6 +3538,147 @@
       <w:proofErr w:type="spellEnd"/>
       <w:r>
         <w:t xml:space="preserve"> and Computer Engineering, 2008.CCECE 2008. Canadian Conference on, pages 000815–000820. IEEE.</w:t>
+      </w:r>
+    </w:p>
+    <w:p>
+      <w:pPr>
+        <w:jc w:val="both"/>
+      </w:pPr>
+      <w:proofErr w:type="spellStart"/>
+      <w:r>
+        <w:t>Piva</w:t>
+      </w:r>
+      <w:proofErr w:type="spellEnd"/>
+      <w:r>
+        <w:t xml:space="preserve"> et al., 2017</w:t>
+      </w:r>
+      <w:r>
+        <w:t xml:space="preserve"> </w:t>
+      </w:r>
+      <w:proofErr w:type="spellStart"/>
+      <w:r>
+        <w:t>Piva</w:t>
+      </w:r>
+      <w:proofErr w:type="spellEnd"/>
+      <w:r>
+        <w:t xml:space="preserve">, M., </w:t>
+      </w:r>
+      <w:proofErr w:type="spellStart"/>
+      <w:r>
+        <w:t>Vivarelli</w:t>
+      </w:r>
+      <w:proofErr w:type="spellEnd"/>
+      <w:r>
+        <w:t xml:space="preserve">, M., et al. (2017). Is innovation </w:t>
+      </w:r>
+      <w:proofErr w:type="spellStart"/>
+      <w:r>
+        <w:t>destroyingjobs</w:t>
+      </w:r>
+      <w:proofErr w:type="spellEnd"/>
+      <w:r>
+        <w:t xml:space="preserve">?   firm-level evidence from the </w:t>
+      </w:r>
+      <w:proofErr w:type="spellStart"/>
+      <w:r>
+        <w:t>eu</w:t>
+      </w:r>
+      <w:proofErr w:type="spellEnd"/>
+      <w:r>
+        <w:t>.   Technical report, United Nations</w:t>
+      </w:r>
+      <w:r>
+        <w:t xml:space="preserve"> </w:t>
+      </w:r>
+      <w:r>
+        <w:t xml:space="preserve">University-Maastricht Economic and Social Research Institute on </w:t>
+      </w:r>
+      <w:proofErr w:type="spellStart"/>
+      <w:r>
+        <w:t>Innovationand</w:t>
+      </w:r>
+      <w:proofErr w:type="spellEnd"/>
+      <w:r>
+        <w:t xml:space="preserve"> Technology (MERIT).</w:t>
+      </w:r>
+    </w:p>
+    <w:p>
+      <w:pPr>
+        <w:jc w:val="both"/>
+      </w:pPr>
+      <w:r>
+        <w:t xml:space="preserve">Frey and Osborne, 2017 </w:t>
+      </w:r>
+      <w:r>
+        <w:t>Frey, C.</w:t>
+      </w:r>
+      <w:r>
+        <w:t xml:space="preserve"> B. and Osborne, M. A. (2017). </w:t>
+      </w:r>
+      <w:r>
+        <w:t>The future</w:t>
+      </w:r>
+      <w:r>
+        <w:t xml:space="preserve"> </w:t>
+      </w:r>
+      <w:r>
+        <w:t>of employm</w:t>
+      </w:r>
+      <w:r>
+        <w:t>ent: h</w:t>
+      </w:r>
+      <w:r>
+        <w:t>ow susceptible are jobs to computerisation?</w:t>
+      </w:r>
+      <w:r>
+        <w:t xml:space="preserve"> </w:t>
+      </w:r>
+      <w:r>
+        <w:t>Technological</w:t>
+      </w:r>
+      <w:r>
+        <w:t xml:space="preserve"> </w:t>
+      </w:r>
+      <w:r>
+        <w:t>Forecasting and Social Change, 114:254–280.</w:t>
+      </w:r>
+    </w:p>
+    <w:p>
+      <w:pPr>
+        <w:jc w:val="both"/>
+      </w:pPr>
+      <w:r>
+        <w:t>Sharkey, 2008</w:t>
+      </w:r>
+      <w:r>
+        <w:t xml:space="preserve"> Sharkey, N.</w:t>
+      </w:r>
+      <w:r>
+        <w:t xml:space="preserve">  (2008). Cassandra or </w:t>
+      </w:r>
+      <w:proofErr w:type="gramStart"/>
+      <w:r>
+        <w:t>false  prophet</w:t>
+      </w:r>
+      <w:proofErr w:type="gramEnd"/>
+      <w:r>
+        <w:t xml:space="preserve"> of doom: </w:t>
+      </w:r>
+      <w:proofErr w:type="spellStart"/>
+      <w:r>
+        <w:t>Airobots</w:t>
+      </w:r>
+      <w:proofErr w:type="spellEnd"/>
+      <w:r>
+        <w:t xml:space="preserve"> and </w:t>
+      </w:r>
+      <w:proofErr w:type="spellStart"/>
+      <w:r>
+        <w:t>war.IEEE</w:t>
+      </w:r>
+      <w:proofErr w:type="spellEnd"/>
+      <w:r>
+        <w:t xml:space="preserve"> Intelligent Systems, 23(4).</w:t>
       </w:r>
     </w:p>
     <w:sectPr>
@@ -956,6 +4110,28 @@
       <w:szCs w:val="32"/>
     </w:rPr>
   </w:style>
+  <w:style w:type="paragraph" w:styleId="Heading2">
+    <w:name w:val="heading 2"/>
+    <w:basedOn w:val="Normal"/>
+    <w:next w:val="Normal"/>
+    <w:link w:val="Heading2Char"/>
+    <w:uiPriority w:val="9"/>
+    <w:unhideWhenUsed/>
+    <w:qFormat/>
+    <w:rsid w:val="00C863A0"/>
+    <w:pPr>
+      <w:keepNext/>
+      <w:keepLines/>
+      <w:spacing w:before="40" w:after="0"/>
+      <w:outlineLvl w:val="1"/>
+    </w:pPr>
+    <w:rPr>
+      <w:rFonts w:asciiTheme="majorHAnsi" w:eastAsiaTheme="majorEastAsia" w:hAnsiTheme="majorHAnsi" w:cstheme="majorBidi"/>
+      <w:color w:val="2F5496" w:themeColor="accent1" w:themeShade="BF"/>
+      <w:sz w:val="26"/>
+      <w:szCs w:val="26"/>
+    </w:rPr>
+  </w:style>
   <w:style w:type="character" w:default="1" w:styleId="DefaultParagraphFont">
     <w:name w:val="Default Paragraph Font"/>
     <w:uiPriority w:val="1"/>
@@ -994,6 +4170,123 @@
       <w:color w:val="2F5496" w:themeColor="accent1" w:themeShade="BF"/>
       <w:sz w:val="32"/>
       <w:szCs w:val="32"/>
+    </w:rPr>
+  </w:style>
+  <w:style w:type="character" w:customStyle="1" w:styleId="Heading2Char">
+    <w:name w:val="Heading 2 Char"/>
+    <w:basedOn w:val="DefaultParagraphFont"/>
+    <w:link w:val="Heading2"/>
+    <w:uiPriority w:val="9"/>
+    <w:rsid w:val="00C863A0"/>
+    <w:rPr>
+      <w:rFonts w:asciiTheme="majorHAnsi" w:eastAsiaTheme="majorEastAsia" w:hAnsiTheme="majorHAnsi" w:cstheme="majorBidi"/>
+      <w:color w:val="2F5496" w:themeColor="accent1" w:themeShade="BF"/>
+      <w:sz w:val="26"/>
+      <w:szCs w:val="26"/>
+    </w:rPr>
+  </w:style>
+  <w:style w:type="table" w:styleId="TableGrid">
+    <w:name w:val="Table Grid"/>
+    <w:basedOn w:val="TableNormal"/>
+    <w:uiPriority w:val="39"/>
+    <w:rsid w:val="005F391B"/>
+    <w:pPr>
+      <w:spacing w:after="0" w:line="240" w:lineRule="auto"/>
+    </w:pPr>
+    <w:tblPr>
+      <w:tblBorders>
+        <w:top w:val="single" w:sz="4" w:space="0" w:color="auto"/>
+        <w:left w:val="single" w:sz="4" w:space="0" w:color="auto"/>
+        <w:bottom w:val="single" w:sz="4" w:space="0" w:color="auto"/>
+        <w:right w:val="single" w:sz="4" w:space="0" w:color="auto"/>
+        <w:insideH w:val="single" w:sz="4" w:space="0" w:color="auto"/>
+        <w:insideV w:val="single" w:sz="4" w:space="0" w:color="auto"/>
+      </w:tblBorders>
+    </w:tblPr>
+  </w:style>
+  <w:style w:type="table" w:styleId="GridTable2-Accent1">
+    <w:name w:val="Grid Table 2 Accent 1"/>
+    <w:basedOn w:val="TableNormal"/>
+    <w:uiPriority w:val="47"/>
+    <w:rsid w:val="00F37035"/>
+    <w:pPr>
+      <w:spacing w:after="0" w:line="240" w:lineRule="auto"/>
+    </w:pPr>
+    <w:tblPr>
+      <w:tblStyleRowBandSize w:val="1"/>
+      <w:tblStyleColBandSize w:val="1"/>
+      <w:tblBorders>
+        <w:top w:val="single" w:sz="2" w:space="0" w:color="8EAADB" w:themeColor="accent1" w:themeTint="99"/>
+        <w:bottom w:val="single" w:sz="2" w:space="0" w:color="8EAADB" w:themeColor="accent1" w:themeTint="99"/>
+        <w:insideH w:val="single" w:sz="2" w:space="0" w:color="8EAADB" w:themeColor="accent1" w:themeTint="99"/>
+        <w:insideV w:val="single" w:sz="2" w:space="0" w:color="8EAADB" w:themeColor="accent1" w:themeTint="99"/>
+      </w:tblBorders>
+    </w:tblPr>
+    <w:tblStylePr w:type="firstRow">
+      <w:rPr>
+        <w:b/>
+        <w:bCs/>
+      </w:rPr>
+      <w:tblPr/>
+      <w:tcPr>
+        <w:tcBorders>
+          <w:top w:val="nil"/>
+          <w:bottom w:val="single" w:sz="12" w:space="0" w:color="8EAADB" w:themeColor="accent1" w:themeTint="99"/>
+          <w:insideH w:val="nil"/>
+          <w:insideV w:val="nil"/>
+        </w:tcBorders>
+        <w:shd w:val="clear" w:color="auto" w:fill="FFFFFF" w:themeFill="background1"/>
+      </w:tcPr>
+    </w:tblStylePr>
+    <w:tblStylePr w:type="lastRow">
+      <w:rPr>
+        <w:b/>
+        <w:bCs/>
+      </w:rPr>
+      <w:tblPr/>
+      <w:tcPr>
+        <w:tcBorders>
+          <w:top w:val="double" w:sz="2" w:space="0" w:color="8EAADB" w:themeColor="accent1" w:themeTint="99"/>
+          <w:bottom w:val="nil"/>
+          <w:insideH w:val="nil"/>
+          <w:insideV w:val="nil"/>
+        </w:tcBorders>
+        <w:shd w:val="clear" w:color="auto" w:fill="FFFFFF" w:themeFill="background1"/>
+      </w:tcPr>
+    </w:tblStylePr>
+    <w:tblStylePr w:type="firstCol">
+      <w:rPr>
+        <w:b/>
+        <w:bCs/>
+      </w:rPr>
+    </w:tblStylePr>
+    <w:tblStylePr w:type="lastCol">
+      <w:rPr>
+        <w:b/>
+        <w:bCs/>
+      </w:rPr>
+    </w:tblStylePr>
+    <w:tblStylePr w:type="band1Vert">
+      <w:tblPr/>
+      <w:tcPr>
+        <w:shd w:val="clear" w:color="auto" w:fill="D9E2F3" w:themeFill="accent1" w:themeFillTint="33"/>
+      </w:tcPr>
+    </w:tblStylePr>
+    <w:tblStylePr w:type="band1Horz">
+      <w:tblPr/>
+      <w:tcPr>
+        <w:shd w:val="clear" w:color="auto" w:fill="D9E2F3" w:themeFill="accent1" w:themeFillTint="33"/>
+      </w:tcPr>
+    </w:tblStylePr>
+  </w:style>
+  <w:style w:type="character" w:styleId="PlaceholderText">
+    <w:name w:val="Placeholder Text"/>
+    <w:basedOn w:val="DefaultParagraphFont"/>
+    <w:uiPriority w:val="99"/>
+    <w:semiHidden/>
+    <w:rsid w:val="005F1126"/>
+    <w:rPr>
+      <w:color w:val="808080"/>
     </w:rPr>
   </w:style>
 </w:styles>

</xml_diff>